<commit_message>
added a few things to notifications eself-assesment
</commit_message>
<xml_diff>
--- a/self-assessment.docx
+++ b/self-assessment.docx
@@ -708,17 +708,138 @@
           </w:tcPr>
           <w:p>
             <w:pPr>
-              <w:rPr>
-                <w:sz w:val="22"/>
-                <w:szCs w:val="22"/>
-              </w:rPr>
-            </w:pPr>
-            <w:r>
-              <w:rPr>
-                <w:sz w:val="22"/>
-                <w:szCs w:val="22"/>
-              </w:rPr>
-              <w:t>Not implemented</w:t>
+              <w:pStyle w:val="ListParagraph"/>
+              <w:numPr>
+                <w:ilvl w:val="0"/>
+                <w:numId w:val="2"/>
+              </w:numPr>
+              <w:rPr>
+                <w:sz w:val="22"/>
+                <w:szCs w:val="22"/>
+              </w:rPr>
+            </w:pPr>
+            <w:r>
+              <w:rPr>
+                <w:sz w:val="22"/>
+                <w:szCs w:val="22"/>
+              </w:rPr>
+              <w:t>The team page gives team authors the option to invite new members (URL/</w:t>
+            </w:r>
+            <w:r>
+              <w:t xml:space="preserve"> </w:t>
+            </w:r>
+            <w:r>
+              <w:rPr>
+                <w:sz w:val="22"/>
+                <w:szCs w:val="22"/>
+              </w:rPr>
+              <w:t>team/&lt;</w:t>
+            </w:r>
+            <w:proofErr w:type="gramStart"/>
+            <w:r>
+              <w:rPr>
+                <w:sz w:val="22"/>
+                <w:szCs w:val="22"/>
+              </w:rPr>
+              <w:t>int:team</w:t>
+            </w:r>
+            <w:proofErr w:type="gramEnd"/>
+            <w:r>
+              <w:rPr>
+                <w:sz w:val="22"/>
+                <w:szCs w:val="22"/>
+              </w:rPr>
+              <w:t>_id&gt;)</w:t>
+            </w:r>
+          </w:p>
+          <w:p>
+            <w:pPr>
+              <w:pStyle w:val="ListParagraph"/>
+              <w:numPr>
+                <w:ilvl w:val="0"/>
+                <w:numId w:val="2"/>
+              </w:numPr>
+              <w:rPr>
+                <w:sz w:val="22"/>
+                <w:szCs w:val="22"/>
+              </w:rPr>
+            </w:pPr>
+            <w:r>
+              <w:rPr>
+                <w:sz w:val="22"/>
+                <w:szCs w:val="22"/>
+              </w:rPr>
+              <w:t>The invite page allows users to invite registered email addresses to the team, except if the user has already been invited or is a member of the team (URL/team/</w:t>
+            </w:r>
+            <w:proofErr w:type="gramStart"/>
+            <w:r>
+              <w:rPr>
+                <w:sz w:val="22"/>
+                <w:szCs w:val="22"/>
+              </w:rPr>
+              <w:t>int:team</w:t>
+            </w:r>
+            <w:proofErr w:type="gramEnd"/>
+            <w:r>
+              <w:rPr>
+                <w:sz w:val="22"/>
+                <w:szCs w:val="22"/>
+              </w:rPr>
+              <w:t>_id/invite/)</w:t>
+            </w:r>
+          </w:p>
+          <w:p>
+            <w:pPr>
+              <w:pStyle w:val="ListParagraph"/>
+              <w:numPr>
+                <w:ilvl w:val="0"/>
+                <w:numId w:val="2"/>
+              </w:numPr>
+              <w:rPr>
+                <w:sz w:val="22"/>
+                <w:szCs w:val="22"/>
+              </w:rPr>
+            </w:pPr>
+            <w:r>
+              <w:rPr>
+                <w:sz w:val="22"/>
+                <w:szCs w:val="22"/>
+              </w:rPr>
+              <w:lastRenderedPageBreak/>
+              <w:t>After the user sends an invitation they will be redirected to the team page (URL/</w:t>
+            </w:r>
+            <w:r>
+              <w:t xml:space="preserve"> </w:t>
+            </w:r>
+            <w:r>
+              <w:rPr>
+                <w:sz w:val="22"/>
+                <w:szCs w:val="22"/>
+              </w:rPr>
+              <w:t>team/&lt;</w:t>
+            </w:r>
+            <w:proofErr w:type="gramStart"/>
+            <w:r>
+              <w:rPr>
+                <w:sz w:val="22"/>
+                <w:szCs w:val="22"/>
+              </w:rPr>
+              <w:t>int:team</w:t>
+            </w:r>
+            <w:proofErr w:type="gramEnd"/>
+            <w:r>
+              <w:rPr>
+                <w:sz w:val="22"/>
+                <w:szCs w:val="22"/>
+              </w:rPr>
+              <w:t>_id&gt;/invite/</w:t>
+            </w:r>
+            <w:r>
+              <w:rPr>
+                <w:sz w:val="22"/>
+                <w:szCs w:val="22"/>
+              </w:rPr>
+              <w:t>)</w:t>
             </w:r>
           </w:p>
         </w:tc>
@@ -740,6 +861,7 @@
                 <w:sz w:val="22"/>
                 <w:szCs w:val="22"/>
               </w:rPr>
+              <w:lastRenderedPageBreak/>
               <w:t>Epic 3</w:t>
             </w:r>
           </w:p>
@@ -870,7 +992,6 @@
                 <w:sz w:val="22"/>
                 <w:szCs w:val="22"/>
               </w:rPr>
-              <w:lastRenderedPageBreak/>
               <w:t>Epic 5</w:t>
             </w:r>
           </w:p>
@@ -1181,17 +1302,197 @@
           </w:tcPr>
           <w:p>
             <w:pPr>
-              <w:rPr>
-                <w:sz w:val="22"/>
-                <w:szCs w:val="22"/>
-              </w:rPr>
-            </w:pPr>
-            <w:r>
-              <w:rPr>
-                <w:sz w:val="22"/>
-                <w:szCs w:val="22"/>
-              </w:rPr>
-              <w:t>Not implemented</w:t>
+              <w:pStyle w:val="ListParagraph"/>
+              <w:numPr>
+                <w:ilvl w:val="0"/>
+                <w:numId w:val="3"/>
+              </w:numPr>
+              <w:rPr>
+                <w:sz w:val="22"/>
+                <w:szCs w:val="22"/>
+              </w:rPr>
+            </w:pPr>
+            <w:r>
+              <w:rPr>
+                <w:sz w:val="22"/>
+                <w:szCs w:val="22"/>
+              </w:rPr>
+              <w:t>User can view their notifications from the button on the sidebar</w:t>
+            </w:r>
+            <w:r>
+              <w:rPr>
+                <w:sz w:val="22"/>
+                <w:szCs w:val="22"/>
+              </w:rPr>
+              <w:t xml:space="preserve"> </w:t>
+            </w:r>
+          </w:p>
+          <w:p>
+            <w:pPr>
+              <w:pStyle w:val="ListParagraph"/>
+              <w:numPr>
+                <w:ilvl w:val="0"/>
+                <w:numId w:val="3"/>
+              </w:numPr>
+              <w:rPr>
+                <w:sz w:val="22"/>
+                <w:szCs w:val="22"/>
+              </w:rPr>
+            </w:pPr>
+            <w:r>
+              <w:rPr>
+                <w:sz w:val="22"/>
+                <w:szCs w:val="22"/>
+              </w:rPr>
+              <w:t xml:space="preserve">In the notifications section users will see a list of notifications </w:t>
+            </w:r>
+            <w:r>
+              <w:rPr>
+                <w:sz w:val="22"/>
+                <w:szCs w:val="22"/>
+              </w:rPr>
+              <w:t xml:space="preserve">they received </w:t>
+            </w:r>
+            <w:r>
+              <w:rPr>
+                <w:sz w:val="22"/>
+                <w:szCs w:val="22"/>
+              </w:rPr>
+              <w:t>including the teams they created, and invitations they received (URL/notifications)</w:t>
+            </w:r>
+          </w:p>
+          <w:p>
+            <w:pPr>
+              <w:pStyle w:val="ListParagraph"/>
+              <w:numPr>
+                <w:ilvl w:val="0"/>
+                <w:numId w:val="3"/>
+              </w:numPr>
+              <w:rPr>
+                <w:sz w:val="22"/>
+                <w:szCs w:val="22"/>
+              </w:rPr>
+            </w:pPr>
+            <w:r>
+              <w:rPr>
+                <w:sz w:val="22"/>
+                <w:szCs w:val="22"/>
+              </w:rPr>
+              <w:t>The user can accept or decline the invitations they received (URL/notifications)</w:t>
+            </w:r>
+          </w:p>
+          <w:p>
+            <w:pPr>
+              <w:pStyle w:val="ListParagraph"/>
+              <w:numPr>
+                <w:ilvl w:val="0"/>
+                <w:numId w:val="3"/>
+              </w:numPr>
+              <w:rPr>
+                <w:sz w:val="22"/>
+                <w:szCs w:val="22"/>
+              </w:rPr>
+            </w:pPr>
+            <w:r>
+              <w:rPr>
+                <w:sz w:val="22"/>
+                <w:szCs w:val="22"/>
+              </w:rPr>
+              <w:t>If the user accepts the invitation using the accept button they will join the team and be redirected to the dashboard (URL/</w:t>
+            </w:r>
+            <w:r>
+              <w:t xml:space="preserve"> </w:t>
+            </w:r>
+            <w:r>
+              <w:rPr>
+                <w:sz w:val="22"/>
+                <w:szCs w:val="22"/>
+              </w:rPr>
+              <w:t>invitations/accept/&lt;</w:t>
+            </w:r>
+            <w:proofErr w:type="gramStart"/>
+            <w:r>
+              <w:rPr>
+                <w:sz w:val="22"/>
+                <w:szCs w:val="22"/>
+              </w:rPr>
+              <w:t>int:invitation</w:t>
+            </w:r>
+            <w:proofErr w:type="gramEnd"/>
+            <w:r>
+              <w:rPr>
+                <w:sz w:val="22"/>
+                <w:szCs w:val="22"/>
+              </w:rPr>
+              <w:t>_id&gt;/</w:t>
+            </w:r>
+            <w:r>
+              <w:rPr>
+                <w:sz w:val="22"/>
+                <w:szCs w:val="22"/>
+              </w:rPr>
+              <w:t>)</w:t>
+            </w:r>
+          </w:p>
+          <w:p>
+            <w:pPr>
+              <w:pStyle w:val="ListParagraph"/>
+              <w:numPr>
+                <w:ilvl w:val="0"/>
+                <w:numId w:val="3"/>
+              </w:numPr>
+              <w:rPr>
+                <w:sz w:val="22"/>
+                <w:szCs w:val="22"/>
+              </w:rPr>
+            </w:pPr>
+            <w:r>
+              <w:rPr>
+                <w:sz w:val="22"/>
+                <w:szCs w:val="22"/>
+              </w:rPr>
+              <w:t xml:space="preserve">If the user declines the invitation they will be redirected to the list invitations page where they can view a list </w:t>
+            </w:r>
+            <w:r>
+              <w:rPr>
+                <w:sz w:val="22"/>
+                <w:szCs w:val="22"/>
+              </w:rPr>
+              <w:lastRenderedPageBreak/>
+              <w:t>containing each invitation they received (URL/</w:t>
+            </w:r>
+            <w:r>
+              <w:t xml:space="preserve"> </w:t>
+            </w:r>
+            <w:r>
+              <w:rPr>
+                <w:sz w:val="22"/>
+                <w:szCs w:val="22"/>
+              </w:rPr>
+              <w:t>invitations/decline/&lt;</w:t>
+            </w:r>
+            <w:proofErr w:type="gramStart"/>
+            <w:r>
+              <w:rPr>
+                <w:sz w:val="22"/>
+                <w:szCs w:val="22"/>
+              </w:rPr>
+              <w:t>int:invitation</w:t>
+            </w:r>
+            <w:proofErr w:type="gramEnd"/>
+            <w:r>
+              <w:rPr>
+                <w:sz w:val="22"/>
+                <w:szCs w:val="22"/>
+              </w:rPr>
+              <w:t>_id&gt;/</w:t>
+            </w:r>
+            <w:r>
+              <w:rPr>
+                <w:sz w:val="22"/>
+                <w:szCs w:val="22"/>
+              </w:rPr>
+              <w:t xml:space="preserve">) </w:t>
             </w:r>
           </w:p>
         </w:tc>
@@ -1213,6 +1514,7 @@
                 <w:sz w:val="22"/>
                 <w:szCs w:val="22"/>
               </w:rPr>
+              <w:lastRenderedPageBreak/>
               <w:t>Epic 11</w:t>
             </w:r>
           </w:p>
@@ -1291,6 +1593,119 @@
 <file path=word/numbering.xml><?xml version="1.0" encoding="utf-8"?>
 <w:numbering xmlns:wpc="http://schemas.microsoft.com/office/word/2010/wordprocessingCanvas" xmlns:cx="http://schemas.microsoft.com/office/drawing/2014/chartex" xmlns:cx1="http://schemas.microsoft.com/office/drawing/2015/9/8/chartex" xmlns:cx2="http://schemas.microsoft.com/office/drawing/2015/10/21/chartex" xmlns:cx3="http://schemas.microsoft.com/office/drawing/2016/5/9/chartex" xmlns:cx4="http://schemas.microsoft.com/office/drawing/2016/5/10/chartex" xmlns:cx5="http://schemas.microsoft.com/office/drawing/2016/5/11/chartex" xmlns:cx6="http://schemas.microsoft.com/office/drawing/2016/5/12/chartex" xmlns:cx7="http://schemas.microsoft.com/office/drawing/2016/5/13/chartex" xmlns:cx8="http://schemas.microsoft.com/office/drawing/2016/5/14/chartex" xmlns:mc="http://schemas.openxmlformats.org/markup-compatibility/2006" xmlns:aink="http://schemas.microsoft.com/office/drawing/2016/ink" xmlns:am3d="http://schemas.microsoft.com/office/drawing/2017/model3d" xmlns:o="urn:schemas-microsoft-com:office:office" xmlns:oel="http://schemas.microsoft.com/office/2019/extlst" xmlns:r="http://schemas.openxmlformats.org/officeDocument/2006/relationships" xmlns:m="http://schemas.openxmlformats.org/officeDocument/2006/math" xmlns:v="urn:schemas-microsoft-com:vml" xmlns:wp14="http://schemas.microsoft.com/office/word/2010/wordprocessingDrawing" xmlns:wp="http://schemas.openxmlformats.org/drawingml/2006/wordprocessingDrawing" xmlns:w10="urn:schemas-microsoft-com:office:word" xmlns:w="http://schemas.openxmlformats.org/wordprocessingml/2006/main" xmlns:w14="http://schemas.microsoft.com/office/word/2010/wordml" xmlns:w15="http://schemas.microsoft.com/office/word/2012/wordml" xmlns:w16cex="http://schemas.microsoft.com/office/word/2018/wordml/cex" xmlns:w16cid="http://schemas.microsoft.com/office/word/2016/wordml/cid" xmlns:w16="http://schemas.microsoft.com/office/word/2018/wordml" xmlns:w16sdtdh="http://schemas.microsoft.com/office/word/2020/wordml/sdtdatahash" xmlns:w16se="http://schemas.microsoft.com/office/word/2015/wordml/symex" xmlns:wpg="http://schemas.microsoft.com/office/word/2010/wordprocessingGroup" xmlns:wpi="http://schemas.microsoft.com/office/word/2010/wordprocessingInk" xmlns:wne="http://schemas.microsoft.com/office/word/2006/wordml" xmlns:wps="http://schemas.microsoft.com/office/word/2010/wordprocessingShape" mc:Ignorable="w14 w15 w16se w16cid w16 w16cex w16sdtdh wp14">
   <w:abstractNum w:abstractNumId="0" w15:restartNumberingAfterBreak="0">
+    <w:nsid w:val="2BE068D0"/>
+    <w:multiLevelType w:val="hybridMultilevel"/>
+    <w:tmpl w:val="9690761A"/>
+    <w:lvl w:ilvl="0" w:tplc="04090001">
+      <w:start w:val="1"/>
+      <w:numFmt w:val="bullet"/>
+      <w:lvlText w:val=""/>
+      <w:lvlJc w:val="left"/>
+      <w:pPr>
+        <w:ind w:left="720" w:hanging="360"/>
+      </w:pPr>
+      <w:rPr>
+        <w:rFonts w:ascii="Symbol" w:hAnsi="Symbol" w:hint="default"/>
+      </w:rPr>
+    </w:lvl>
+    <w:lvl w:ilvl="1" w:tplc="04090003" w:tentative="1">
+      <w:start w:val="1"/>
+      <w:numFmt w:val="bullet"/>
+      <w:lvlText w:val="o"/>
+      <w:lvlJc w:val="left"/>
+      <w:pPr>
+        <w:ind w:left="1440" w:hanging="360"/>
+      </w:pPr>
+      <w:rPr>
+        <w:rFonts w:ascii="Courier New" w:hAnsi="Courier New" w:cs="Courier New" w:hint="default"/>
+      </w:rPr>
+    </w:lvl>
+    <w:lvl w:ilvl="2" w:tplc="04090005" w:tentative="1">
+      <w:start w:val="1"/>
+      <w:numFmt w:val="bullet"/>
+      <w:lvlText w:val=""/>
+      <w:lvlJc w:val="left"/>
+      <w:pPr>
+        <w:ind w:left="2160" w:hanging="360"/>
+      </w:pPr>
+      <w:rPr>
+        <w:rFonts w:ascii="Wingdings" w:hAnsi="Wingdings" w:hint="default"/>
+      </w:rPr>
+    </w:lvl>
+    <w:lvl w:ilvl="3" w:tplc="04090001" w:tentative="1">
+      <w:start w:val="1"/>
+      <w:numFmt w:val="bullet"/>
+      <w:lvlText w:val=""/>
+      <w:lvlJc w:val="left"/>
+      <w:pPr>
+        <w:ind w:left="2880" w:hanging="360"/>
+      </w:pPr>
+      <w:rPr>
+        <w:rFonts w:ascii="Symbol" w:hAnsi="Symbol" w:hint="default"/>
+      </w:rPr>
+    </w:lvl>
+    <w:lvl w:ilvl="4" w:tplc="04090003" w:tentative="1">
+      <w:start w:val="1"/>
+      <w:numFmt w:val="bullet"/>
+      <w:lvlText w:val="o"/>
+      <w:lvlJc w:val="left"/>
+      <w:pPr>
+        <w:ind w:left="3600" w:hanging="360"/>
+      </w:pPr>
+      <w:rPr>
+        <w:rFonts w:ascii="Courier New" w:hAnsi="Courier New" w:cs="Courier New" w:hint="default"/>
+      </w:rPr>
+    </w:lvl>
+    <w:lvl w:ilvl="5" w:tplc="04090005" w:tentative="1">
+      <w:start w:val="1"/>
+      <w:numFmt w:val="bullet"/>
+      <w:lvlText w:val=""/>
+      <w:lvlJc w:val="left"/>
+      <w:pPr>
+        <w:ind w:left="4320" w:hanging="360"/>
+      </w:pPr>
+      <w:rPr>
+        <w:rFonts w:ascii="Wingdings" w:hAnsi="Wingdings" w:hint="default"/>
+      </w:rPr>
+    </w:lvl>
+    <w:lvl w:ilvl="6" w:tplc="04090001" w:tentative="1">
+      <w:start w:val="1"/>
+      <w:numFmt w:val="bullet"/>
+      <w:lvlText w:val=""/>
+      <w:lvlJc w:val="left"/>
+      <w:pPr>
+        <w:ind w:left="5040" w:hanging="360"/>
+      </w:pPr>
+      <w:rPr>
+        <w:rFonts w:ascii="Symbol" w:hAnsi="Symbol" w:hint="default"/>
+      </w:rPr>
+    </w:lvl>
+    <w:lvl w:ilvl="7" w:tplc="04090003" w:tentative="1">
+      <w:start w:val="1"/>
+      <w:numFmt w:val="bullet"/>
+      <w:lvlText w:val="o"/>
+      <w:lvlJc w:val="left"/>
+      <w:pPr>
+        <w:ind w:left="5760" w:hanging="360"/>
+      </w:pPr>
+      <w:rPr>
+        <w:rFonts w:ascii="Courier New" w:hAnsi="Courier New" w:cs="Courier New" w:hint="default"/>
+      </w:rPr>
+    </w:lvl>
+    <w:lvl w:ilvl="8" w:tplc="04090005" w:tentative="1">
+      <w:start w:val="1"/>
+      <w:numFmt w:val="bullet"/>
+      <w:lvlText w:val=""/>
+      <w:lvlJc w:val="left"/>
+      <w:pPr>
+        <w:ind w:left="6480" w:hanging="360"/>
+      </w:pPr>
+      <w:rPr>
+        <w:rFonts w:ascii="Wingdings" w:hAnsi="Wingdings" w:hint="default"/>
+      </w:rPr>
+    </w:lvl>
+  </w:abstractNum>
+  <w:abstractNum w:abstractNumId="1" w15:restartNumberingAfterBreak="0">
     <w:nsid w:val="2F0D37CD"/>
     <w:multiLevelType w:val="hybridMultilevel"/>
     <w:tmpl w:val="D24C3DAA"/>
@@ -1403,7 +1818,126 @@
       </w:rPr>
     </w:lvl>
   </w:abstractNum>
+  <w:abstractNum w:abstractNumId="2" w15:restartNumberingAfterBreak="0">
+    <w:nsid w:val="749E27AD"/>
+    <w:multiLevelType w:val="hybridMultilevel"/>
+    <w:tmpl w:val="A5C4BA94"/>
+    <w:lvl w:ilvl="0" w:tplc="04090001">
+      <w:start w:val="1"/>
+      <w:numFmt w:val="bullet"/>
+      <w:lvlText w:val=""/>
+      <w:lvlJc w:val="left"/>
+      <w:pPr>
+        <w:ind w:left="720" w:hanging="360"/>
+      </w:pPr>
+      <w:rPr>
+        <w:rFonts w:ascii="Symbol" w:hAnsi="Symbol" w:hint="default"/>
+      </w:rPr>
+    </w:lvl>
+    <w:lvl w:ilvl="1" w:tplc="04090003" w:tentative="1">
+      <w:start w:val="1"/>
+      <w:numFmt w:val="bullet"/>
+      <w:lvlText w:val="o"/>
+      <w:lvlJc w:val="left"/>
+      <w:pPr>
+        <w:ind w:left="1440" w:hanging="360"/>
+      </w:pPr>
+      <w:rPr>
+        <w:rFonts w:ascii="Courier New" w:hAnsi="Courier New" w:cs="Courier New" w:hint="default"/>
+      </w:rPr>
+    </w:lvl>
+    <w:lvl w:ilvl="2" w:tplc="04090005" w:tentative="1">
+      <w:start w:val="1"/>
+      <w:numFmt w:val="bullet"/>
+      <w:lvlText w:val=""/>
+      <w:lvlJc w:val="left"/>
+      <w:pPr>
+        <w:ind w:left="2160" w:hanging="360"/>
+      </w:pPr>
+      <w:rPr>
+        <w:rFonts w:ascii="Wingdings" w:hAnsi="Wingdings" w:hint="default"/>
+      </w:rPr>
+    </w:lvl>
+    <w:lvl w:ilvl="3" w:tplc="04090001" w:tentative="1">
+      <w:start w:val="1"/>
+      <w:numFmt w:val="bullet"/>
+      <w:lvlText w:val=""/>
+      <w:lvlJc w:val="left"/>
+      <w:pPr>
+        <w:ind w:left="2880" w:hanging="360"/>
+      </w:pPr>
+      <w:rPr>
+        <w:rFonts w:ascii="Symbol" w:hAnsi="Symbol" w:hint="default"/>
+      </w:rPr>
+    </w:lvl>
+    <w:lvl w:ilvl="4" w:tplc="04090003" w:tentative="1">
+      <w:start w:val="1"/>
+      <w:numFmt w:val="bullet"/>
+      <w:lvlText w:val="o"/>
+      <w:lvlJc w:val="left"/>
+      <w:pPr>
+        <w:ind w:left="3600" w:hanging="360"/>
+      </w:pPr>
+      <w:rPr>
+        <w:rFonts w:ascii="Courier New" w:hAnsi="Courier New" w:cs="Courier New" w:hint="default"/>
+      </w:rPr>
+    </w:lvl>
+    <w:lvl w:ilvl="5" w:tplc="04090005" w:tentative="1">
+      <w:start w:val="1"/>
+      <w:numFmt w:val="bullet"/>
+      <w:lvlText w:val=""/>
+      <w:lvlJc w:val="left"/>
+      <w:pPr>
+        <w:ind w:left="4320" w:hanging="360"/>
+      </w:pPr>
+      <w:rPr>
+        <w:rFonts w:ascii="Wingdings" w:hAnsi="Wingdings" w:hint="default"/>
+      </w:rPr>
+    </w:lvl>
+    <w:lvl w:ilvl="6" w:tplc="04090001" w:tentative="1">
+      <w:start w:val="1"/>
+      <w:numFmt w:val="bullet"/>
+      <w:lvlText w:val=""/>
+      <w:lvlJc w:val="left"/>
+      <w:pPr>
+        <w:ind w:left="5040" w:hanging="360"/>
+      </w:pPr>
+      <w:rPr>
+        <w:rFonts w:ascii="Symbol" w:hAnsi="Symbol" w:hint="default"/>
+      </w:rPr>
+    </w:lvl>
+    <w:lvl w:ilvl="7" w:tplc="04090003" w:tentative="1">
+      <w:start w:val="1"/>
+      <w:numFmt w:val="bullet"/>
+      <w:lvlText w:val="o"/>
+      <w:lvlJc w:val="left"/>
+      <w:pPr>
+        <w:ind w:left="5760" w:hanging="360"/>
+      </w:pPr>
+      <w:rPr>
+        <w:rFonts w:ascii="Courier New" w:hAnsi="Courier New" w:cs="Courier New" w:hint="default"/>
+      </w:rPr>
+    </w:lvl>
+    <w:lvl w:ilvl="8" w:tplc="04090005" w:tentative="1">
+      <w:start w:val="1"/>
+      <w:numFmt w:val="bullet"/>
+      <w:lvlText w:val=""/>
+      <w:lvlJc w:val="left"/>
+      <w:pPr>
+        <w:ind w:left="6480" w:hanging="360"/>
+      </w:pPr>
+      <w:rPr>
+        <w:rFonts w:ascii="Wingdings" w:hAnsi="Wingdings" w:hint="default"/>
+      </w:rPr>
+    </w:lvl>
+  </w:abstractNum>
   <w:num w:numId="1" w16cid:durableId="239759448">
+    <w:abstractNumId w:val="1"/>
+  </w:num>
+  <w:num w:numId="2" w16cid:durableId="14504848">
+    <w:abstractNumId w:val="2"/>
+  </w:num>
+  <w:num w:numId="3" w16cid:durableId="1410343635">
     <w:abstractNumId w:val="0"/>
   </w:num>
 </w:numbering>

</xml_diff>

<commit_message>
Self assessment documment complete
</commit_message>
<xml_diff>
--- a/self-assessment.docx
+++ b/self-assessment.docx
@@ -158,8 +158,8 @@
         <w:tblLook w:val="04A0" w:firstRow="1" w:lastRow="0" w:firstColumn="1" w:lastColumn="0" w:noHBand="0" w:noVBand="1"/>
       </w:tblPr>
       <w:tblGrid>
-        <w:gridCol w:w="4505"/>
-        <w:gridCol w:w="4505"/>
+        <w:gridCol w:w="4305"/>
+        <w:gridCol w:w="4705"/>
       </w:tblGrid>
       <w:tr>
         <w:tc>
@@ -272,16 +272,16 @@
               <w:rPr>
                 <w:i/>
                 <w:iCs/>
-                <w:color w:val="767171" w:themeColor="background2" w:themeShade="80"/>
-                <w:sz w:val="22"/>
-                <w:szCs w:val="22"/>
-              </w:rPr>
-            </w:pPr>
-            <w:r>
-              <w:rPr>
-                <w:i/>
-                <w:iCs/>
-                <w:color w:val="767171" w:themeColor="background2" w:themeShade="80"/>
+                <w:color w:val="000000" w:themeColor="text1"/>
+                <w:sz w:val="22"/>
+                <w:szCs w:val="22"/>
+              </w:rPr>
+            </w:pPr>
+            <w:r>
+              <w:rPr>
+                <w:i/>
+                <w:iCs/>
+                <w:color w:val="000000" w:themeColor="text1"/>
                 <w:sz w:val="22"/>
                 <w:szCs w:val="22"/>
               </w:rPr>
@@ -298,16 +298,16 @@
               <w:rPr>
                 <w:i/>
                 <w:iCs/>
-                <w:color w:val="767171" w:themeColor="background2" w:themeShade="80"/>
-                <w:sz w:val="22"/>
-                <w:szCs w:val="22"/>
-              </w:rPr>
-            </w:pPr>
-            <w:r>
-              <w:rPr>
-                <w:i/>
-                <w:iCs/>
-                <w:color w:val="767171" w:themeColor="background2" w:themeShade="80"/>
+                <w:color w:val="000000" w:themeColor="text1"/>
+                <w:sz w:val="22"/>
+                <w:szCs w:val="22"/>
+              </w:rPr>
+            </w:pPr>
+            <w:r>
+              <w:rPr>
+                <w:i/>
+                <w:iCs/>
+                <w:color w:val="000000" w:themeColor="text1"/>
                 <w:sz w:val="22"/>
                 <w:szCs w:val="22"/>
               </w:rPr>
@@ -324,16 +324,16 @@
               <w:rPr>
                 <w:i/>
                 <w:iCs/>
-                <w:color w:val="767171" w:themeColor="background2" w:themeShade="80"/>
-                <w:sz w:val="22"/>
-                <w:szCs w:val="22"/>
-              </w:rPr>
-            </w:pPr>
-            <w:r>
-              <w:rPr>
-                <w:i/>
-                <w:iCs/>
-                <w:color w:val="767171" w:themeColor="background2" w:themeShade="80"/>
+                <w:color w:val="000000" w:themeColor="text1"/>
+                <w:sz w:val="22"/>
+                <w:szCs w:val="22"/>
+              </w:rPr>
+            </w:pPr>
+            <w:r>
+              <w:rPr>
+                <w:i/>
+                <w:iCs/>
+                <w:color w:val="000000" w:themeColor="text1"/>
                 <w:sz w:val="22"/>
                 <w:szCs w:val="22"/>
               </w:rPr>
@@ -344,7 +344,7 @@
               <w:rPr>
                 <w:i/>
                 <w:iCs/>
-                <w:color w:val="767171" w:themeColor="background2" w:themeShade="80"/>
+                <w:color w:val="000000" w:themeColor="text1"/>
                 <w:sz w:val="22"/>
                 <w:szCs w:val="22"/>
               </w:rPr>
@@ -355,7 +355,7 @@
               <w:rPr>
                 <w:i/>
                 <w:iCs/>
-                <w:color w:val="767171" w:themeColor="background2" w:themeShade="80"/>
+                <w:color w:val="000000" w:themeColor="text1"/>
                 <w:sz w:val="22"/>
                 <w:szCs w:val="22"/>
               </w:rPr>
@@ -372,16 +372,16 @@
               <w:rPr>
                 <w:i/>
                 <w:iCs/>
-                <w:color w:val="767171" w:themeColor="background2" w:themeShade="80"/>
-                <w:sz w:val="22"/>
-                <w:szCs w:val="22"/>
-              </w:rPr>
-            </w:pPr>
-            <w:r>
-              <w:rPr>
-                <w:i/>
-                <w:iCs/>
-                <w:color w:val="767171" w:themeColor="background2" w:themeShade="80"/>
+                <w:color w:val="000000" w:themeColor="text1"/>
+                <w:sz w:val="22"/>
+                <w:szCs w:val="22"/>
+              </w:rPr>
+            </w:pPr>
+            <w:r>
+              <w:rPr>
+                <w:i/>
+                <w:iCs/>
+                <w:color w:val="000000" w:themeColor="text1"/>
                 <w:sz w:val="22"/>
                 <w:szCs w:val="22"/>
               </w:rPr>
@@ -392,7 +392,7 @@
               <w:rPr>
                 <w:i/>
                 <w:iCs/>
-                <w:color w:val="767171" w:themeColor="background2" w:themeShade="80"/>
+                <w:color w:val="000000" w:themeColor="text1"/>
                 <w:sz w:val="22"/>
                 <w:szCs w:val="22"/>
               </w:rPr>
@@ -403,7 +403,7 @@
               <w:rPr>
                 <w:i/>
                 <w:iCs/>
-                <w:color w:val="767171" w:themeColor="background2" w:themeShade="80"/>
+                <w:color w:val="000000" w:themeColor="text1"/>
                 <w:sz w:val="22"/>
                 <w:szCs w:val="22"/>
               </w:rPr>
@@ -420,16 +420,16 @@
               <w:rPr>
                 <w:i/>
                 <w:iCs/>
-                <w:color w:val="767171" w:themeColor="background2" w:themeShade="80"/>
-                <w:sz w:val="22"/>
-                <w:szCs w:val="22"/>
-              </w:rPr>
-            </w:pPr>
-            <w:r>
-              <w:rPr>
-                <w:i/>
-                <w:iCs/>
-                <w:color w:val="767171" w:themeColor="background2" w:themeShade="80"/>
+                <w:color w:val="000000" w:themeColor="text1"/>
+                <w:sz w:val="22"/>
+                <w:szCs w:val="22"/>
+              </w:rPr>
+            </w:pPr>
+            <w:r>
+              <w:rPr>
+                <w:i/>
+                <w:iCs/>
+                <w:color w:val="000000" w:themeColor="text1"/>
                 <w:sz w:val="22"/>
                 <w:szCs w:val="22"/>
               </w:rPr>
@@ -440,7 +440,7 @@
               <w:rPr>
                 <w:i/>
                 <w:iCs/>
-                <w:color w:val="767171" w:themeColor="background2" w:themeShade="80"/>
+                <w:color w:val="000000" w:themeColor="text1"/>
                 <w:sz w:val="22"/>
                 <w:szCs w:val="22"/>
               </w:rPr>
@@ -451,7 +451,7 @@
               <w:rPr>
                 <w:i/>
                 <w:iCs/>
-                <w:color w:val="767171" w:themeColor="background2" w:themeShade="80"/>
+                <w:color w:val="000000" w:themeColor="text1"/>
                 <w:sz w:val="22"/>
                 <w:szCs w:val="22"/>
               </w:rPr>
@@ -468,16 +468,16 @@
               <w:rPr>
                 <w:i/>
                 <w:iCs/>
-                <w:color w:val="767171" w:themeColor="background2" w:themeShade="80"/>
-                <w:sz w:val="22"/>
-                <w:szCs w:val="22"/>
-              </w:rPr>
-            </w:pPr>
-            <w:r>
-              <w:rPr>
-                <w:i/>
-                <w:iCs/>
-                <w:color w:val="767171" w:themeColor="background2" w:themeShade="80"/>
+                <w:color w:val="000000" w:themeColor="text1"/>
+                <w:sz w:val="22"/>
+                <w:szCs w:val="22"/>
+              </w:rPr>
+            </w:pPr>
+            <w:r>
+              <w:rPr>
+                <w:i/>
+                <w:iCs/>
+                <w:color w:val="000000" w:themeColor="text1"/>
                 <w:sz w:val="22"/>
                 <w:szCs w:val="22"/>
               </w:rPr>
@@ -494,16 +494,16 @@
               <w:rPr>
                 <w:i/>
                 <w:iCs/>
-                <w:color w:val="767171" w:themeColor="background2" w:themeShade="80"/>
-                <w:sz w:val="22"/>
-                <w:szCs w:val="22"/>
-              </w:rPr>
-            </w:pPr>
-            <w:r>
-              <w:rPr>
-                <w:i/>
-                <w:iCs/>
-                <w:color w:val="767171" w:themeColor="background2" w:themeShade="80"/>
+                <w:color w:val="000000" w:themeColor="text1"/>
+                <w:sz w:val="22"/>
+                <w:szCs w:val="22"/>
+              </w:rPr>
+            </w:pPr>
+            <w:r>
+              <w:rPr>
+                <w:i/>
+                <w:iCs/>
+                <w:color w:val="000000" w:themeColor="text1"/>
                 <w:sz w:val="22"/>
                 <w:szCs w:val="22"/>
               </w:rPr>
@@ -520,16 +520,16 @@
               <w:rPr>
                 <w:i/>
                 <w:iCs/>
-                <w:color w:val="767171" w:themeColor="background2" w:themeShade="80"/>
-                <w:sz w:val="22"/>
-                <w:szCs w:val="22"/>
-              </w:rPr>
-            </w:pPr>
-            <w:r>
-              <w:rPr>
-                <w:i/>
-                <w:iCs/>
-                <w:color w:val="767171" w:themeColor="background2" w:themeShade="80"/>
+                <w:color w:val="000000" w:themeColor="text1"/>
+                <w:sz w:val="22"/>
+                <w:szCs w:val="22"/>
+              </w:rPr>
+            </w:pPr>
+            <w:r>
+              <w:rPr>
+                <w:i/>
+                <w:iCs/>
+                <w:color w:val="000000" w:themeColor="text1"/>
                 <w:sz w:val="22"/>
                 <w:szCs w:val="22"/>
               </w:rPr>
@@ -546,16 +546,16 @@
               <w:rPr>
                 <w:i/>
                 <w:iCs/>
-                <w:color w:val="767171" w:themeColor="background2" w:themeShade="80"/>
-                <w:sz w:val="22"/>
-                <w:szCs w:val="22"/>
-              </w:rPr>
-            </w:pPr>
-            <w:r>
-              <w:rPr>
-                <w:i/>
-                <w:iCs/>
-                <w:color w:val="767171" w:themeColor="background2" w:themeShade="80"/>
+                <w:color w:val="000000" w:themeColor="text1"/>
+                <w:sz w:val="22"/>
+                <w:szCs w:val="22"/>
+              </w:rPr>
+            </w:pPr>
+            <w:r>
+              <w:rPr>
+                <w:i/>
+                <w:iCs/>
+                <w:color w:val="000000" w:themeColor="text1"/>
                 <w:sz w:val="22"/>
                 <w:szCs w:val="22"/>
               </w:rPr>
@@ -566,7 +566,7 @@
               <w:rPr>
                 <w:i/>
                 <w:iCs/>
-                <w:color w:val="767171" w:themeColor="background2" w:themeShade="80"/>
+                <w:color w:val="000000" w:themeColor="text1"/>
                 <w:sz w:val="22"/>
                 <w:szCs w:val="22"/>
               </w:rPr>
@@ -577,7 +577,7 @@
               <w:rPr>
                 <w:i/>
                 <w:iCs/>
-                <w:color w:val="767171" w:themeColor="background2" w:themeShade="80"/>
+                <w:color w:val="000000" w:themeColor="text1"/>
                 <w:sz w:val="22"/>
                 <w:szCs w:val="22"/>
               </w:rPr>
@@ -594,16 +594,16 @@
               <w:rPr>
                 <w:i/>
                 <w:iCs/>
-                <w:color w:val="767171" w:themeColor="background2" w:themeShade="80"/>
-                <w:sz w:val="22"/>
-                <w:szCs w:val="22"/>
-              </w:rPr>
-            </w:pPr>
-            <w:r>
-              <w:rPr>
-                <w:i/>
-                <w:iCs/>
-                <w:color w:val="767171" w:themeColor="background2" w:themeShade="80"/>
+                <w:color w:val="000000" w:themeColor="text1"/>
+                <w:sz w:val="22"/>
+                <w:szCs w:val="22"/>
+              </w:rPr>
+            </w:pPr>
+            <w:r>
+              <w:rPr>
+                <w:i/>
+                <w:iCs/>
+                <w:color w:val="000000" w:themeColor="text1"/>
                 <w:sz w:val="22"/>
                 <w:szCs w:val="22"/>
               </w:rPr>
@@ -805,16 +805,16 @@
               <w:rPr>
                 <w:i/>
                 <w:iCs/>
-                <w:color w:val="767171" w:themeColor="background2" w:themeShade="80"/>
-                <w:sz w:val="22"/>
-                <w:szCs w:val="22"/>
-              </w:rPr>
-            </w:pPr>
-            <w:r>
-              <w:rPr>
-                <w:i/>
-                <w:iCs/>
-                <w:color w:val="767171" w:themeColor="background2" w:themeShade="80"/>
+                <w:color w:val="000000" w:themeColor="text1"/>
+                <w:sz w:val="22"/>
+                <w:szCs w:val="22"/>
+              </w:rPr>
+            </w:pPr>
+            <w:r>
+              <w:rPr>
+                <w:i/>
+                <w:iCs/>
+                <w:color w:val="000000" w:themeColor="text1"/>
                 <w:sz w:val="22"/>
                 <w:szCs w:val="22"/>
               </w:rPr>
@@ -824,7 +824,7 @@
               <w:rPr>
                 <w:i/>
                 <w:iCs/>
-                <w:color w:val="767171" w:themeColor="background2" w:themeShade="80"/>
+                <w:color w:val="000000" w:themeColor="text1"/>
                 <w:sz w:val="22"/>
                 <w:szCs w:val="22"/>
               </w:rPr>
@@ -835,7 +835,7 @@
               <w:rPr>
                 <w:i/>
                 <w:iCs/>
-                <w:color w:val="767171" w:themeColor="background2" w:themeShade="80"/>
+                <w:color w:val="000000" w:themeColor="text1"/>
                 <w:sz w:val="22"/>
                 <w:szCs w:val="22"/>
               </w:rPr>
@@ -846,7 +846,7 @@
               <w:rPr>
                 <w:i/>
                 <w:iCs/>
-                <w:color w:val="767171" w:themeColor="background2" w:themeShade="80"/>
+                <w:color w:val="000000" w:themeColor="text1"/>
                 <w:sz w:val="22"/>
                 <w:szCs w:val="22"/>
               </w:rPr>
@@ -863,16 +863,16 @@
               <w:rPr>
                 <w:i/>
                 <w:iCs/>
-                <w:color w:val="767171" w:themeColor="background2" w:themeShade="80"/>
-                <w:sz w:val="22"/>
-                <w:szCs w:val="22"/>
-              </w:rPr>
-            </w:pPr>
-            <w:r>
-              <w:rPr>
-                <w:i/>
-                <w:iCs/>
-                <w:color w:val="767171" w:themeColor="background2" w:themeShade="80"/>
+                <w:color w:val="000000" w:themeColor="text1"/>
+                <w:sz w:val="22"/>
+                <w:szCs w:val="22"/>
+              </w:rPr>
+            </w:pPr>
+            <w:r>
+              <w:rPr>
+                <w:i/>
+                <w:iCs/>
+                <w:color w:val="000000" w:themeColor="text1"/>
                 <w:sz w:val="22"/>
                 <w:szCs w:val="22"/>
               </w:rPr>
@@ -882,7 +882,7 @@
               <w:rPr>
                 <w:i/>
                 <w:iCs/>
-                <w:color w:val="767171" w:themeColor="background2" w:themeShade="80"/>
+                <w:color w:val="000000" w:themeColor="text1"/>
                 <w:sz w:val="22"/>
                 <w:szCs w:val="22"/>
               </w:rPr>
@@ -893,7 +893,7 @@
               <w:rPr>
                 <w:i/>
                 <w:iCs/>
-                <w:color w:val="767171" w:themeColor="background2" w:themeShade="80"/>
+                <w:color w:val="000000" w:themeColor="text1"/>
                 <w:sz w:val="22"/>
                 <w:szCs w:val="22"/>
               </w:rPr>
@@ -904,7 +904,7 @@
               <w:rPr>
                 <w:i/>
                 <w:iCs/>
-                <w:color w:val="767171" w:themeColor="background2" w:themeShade="80"/>
+                <w:color w:val="000000" w:themeColor="text1"/>
                 <w:sz w:val="22"/>
                 <w:szCs w:val="22"/>
               </w:rPr>
@@ -915,7 +915,7 @@
               <w:rPr>
                 <w:i/>
                 <w:iCs/>
-                <w:color w:val="767171" w:themeColor="background2" w:themeShade="80"/>
+                <w:color w:val="000000" w:themeColor="text1"/>
                 <w:sz w:val="22"/>
                 <w:szCs w:val="22"/>
               </w:rPr>
@@ -926,7 +926,7 @@
               <w:rPr>
                 <w:i/>
                 <w:iCs/>
-                <w:color w:val="767171" w:themeColor="background2" w:themeShade="80"/>
+                <w:color w:val="000000" w:themeColor="text1"/>
                 <w:sz w:val="22"/>
                 <w:szCs w:val="22"/>
               </w:rPr>
@@ -936,7 +936,7 @@
               <w:rPr>
                 <w:i/>
                 <w:iCs/>
-                <w:color w:val="767171" w:themeColor="background2" w:themeShade="80"/>
+                <w:color w:val="000000" w:themeColor="text1"/>
                 <w:sz w:val="22"/>
                 <w:szCs w:val="22"/>
               </w:rPr>
@@ -947,7 +947,7 @@
               <w:rPr>
                 <w:i/>
                 <w:iCs/>
-                <w:color w:val="767171" w:themeColor="background2" w:themeShade="80"/>
+                <w:color w:val="000000" w:themeColor="text1"/>
                 <w:sz w:val="22"/>
                 <w:szCs w:val="22"/>
               </w:rPr>
@@ -965,16 +965,16 @@
               <w:rPr>
                 <w:i/>
                 <w:iCs/>
-                <w:color w:val="767171" w:themeColor="background2" w:themeShade="80"/>
-                <w:sz w:val="22"/>
-                <w:szCs w:val="22"/>
-              </w:rPr>
-            </w:pPr>
-            <w:r>
-              <w:rPr>
-                <w:i/>
-                <w:iCs/>
-                <w:color w:val="767171" w:themeColor="background2" w:themeShade="80"/>
+                <w:color w:val="000000" w:themeColor="text1"/>
+                <w:sz w:val="22"/>
+                <w:szCs w:val="22"/>
+              </w:rPr>
+            </w:pPr>
+            <w:r>
+              <w:rPr>
+                <w:i/>
+                <w:iCs/>
+                <w:color w:val="000000" w:themeColor="text1"/>
                 <w:sz w:val="22"/>
                 <w:szCs w:val="22"/>
               </w:rPr>
@@ -984,7 +984,7 @@
               <w:rPr>
                 <w:i/>
                 <w:iCs/>
-                <w:color w:val="767171" w:themeColor="background2" w:themeShade="80"/>
+                <w:color w:val="000000" w:themeColor="text1"/>
                 <w:sz w:val="22"/>
                 <w:szCs w:val="22"/>
               </w:rPr>
@@ -995,7 +995,7 @@
               <w:rPr>
                 <w:i/>
                 <w:iCs/>
-                <w:color w:val="767171" w:themeColor="background2" w:themeShade="80"/>
+                <w:color w:val="000000" w:themeColor="text1"/>
                 <w:sz w:val="22"/>
                 <w:szCs w:val="22"/>
               </w:rPr>
@@ -1006,7 +1006,7 @@
               <w:rPr>
                 <w:i/>
                 <w:iCs/>
-                <w:color w:val="767171" w:themeColor="background2" w:themeShade="80"/>
+                <w:color w:val="000000" w:themeColor="text1"/>
                 <w:sz w:val="22"/>
                 <w:szCs w:val="22"/>
               </w:rPr>
@@ -1018,6 +1018,7 @@
                   <w:rStyle w:val="Hyperlink"/>
                   <w:i/>
                   <w:iCs/>
+                  <w:color w:val="000000" w:themeColor="text1"/>
                   <w:sz w:val="22"/>
                   <w:szCs w:val="22"/>
                 </w:rPr>
@@ -1028,7 +1029,7 @@
               <w:rPr>
                 <w:i/>
                 <w:iCs/>
-                <w:color w:val="767171" w:themeColor="background2" w:themeShade="80"/>
+                <w:color w:val="000000" w:themeColor="text1"/>
                 <w:sz w:val="22"/>
                 <w:szCs w:val="22"/>
               </w:rPr>
@@ -1038,7 +1039,7 @@
               <w:rPr>
                 <w:i/>
                 <w:iCs/>
-                <w:color w:val="767171" w:themeColor="background2" w:themeShade="80"/>
+                <w:color w:val="000000" w:themeColor="text1"/>
                 <w:sz w:val="22"/>
                 <w:szCs w:val="22"/>
               </w:rPr>
@@ -1049,7 +1050,7 @@
               <w:rPr>
                 <w:i/>
                 <w:iCs/>
-                <w:color w:val="767171" w:themeColor="background2" w:themeShade="80"/>
+                <w:color w:val="000000" w:themeColor="text1"/>
                 <w:sz w:val="22"/>
                 <w:szCs w:val="22"/>
               </w:rPr>
@@ -1060,7 +1061,7 @@
               <w:rPr>
                 <w:i/>
                 <w:iCs/>
-                <w:color w:val="767171" w:themeColor="background2" w:themeShade="80"/>
+                <w:color w:val="000000" w:themeColor="text1"/>
                 <w:sz w:val="22"/>
                 <w:szCs w:val="22"/>
               </w:rPr>
@@ -1077,36 +1078,57 @@
               <w:rPr>
                 <w:i/>
                 <w:iCs/>
+                <w:color w:val="000000" w:themeColor="text1"/>
+                <w:sz w:val="22"/>
+                <w:szCs w:val="22"/>
+              </w:rPr>
+            </w:pPr>
+            <w:r>
+              <w:rPr>
+                <w:i/>
+                <w:iCs/>
+                <w:color w:val="000000" w:themeColor="text1"/>
+                <w:sz w:val="22"/>
+                <w:szCs w:val="22"/>
+              </w:rPr>
+              <w:lastRenderedPageBreak/>
+              <w:t>The creator of the team</w:t>
+            </w:r>
+            <w:r>
+              <w:rPr>
+                <w:i/>
+                <w:iCs/>
+                <w:color w:val="000000" w:themeColor="text1"/>
+                <w:sz w:val="22"/>
+                <w:szCs w:val="22"/>
+              </w:rPr>
+              <w:t xml:space="preserve"> can edit </w:t>
+            </w:r>
+            <w:r>
+              <w:rPr>
+                <w:i/>
+                <w:iCs/>
                 <w:color w:val="767171" w:themeColor="background2" w:themeShade="80"/>
                 <w:sz w:val="22"/>
                 <w:szCs w:val="22"/>
               </w:rPr>
-            </w:pPr>
-            <w:r>
-              <w:rPr>
-                <w:i/>
-                <w:iCs/>
-                <w:color w:val="767171" w:themeColor="background2" w:themeShade="80"/>
-                <w:sz w:val="22"/>
-                <w:szCs w:val="22"/>
-              </w:rPr>
-              <w:t>The creator of the team</w:t>
-            </w:r>
-            <w:r>
-              <w:rPr>
-                <w:i/>
-                <w:iCs/>
-                <w:color w:val="767171" w:themeColor="background2" w:themeShade="80"/>
-                <w:sz w:val="22"/>
-                <w:szCs w:val="22"/>
-              </w:rPr>
-              <w:t xml:space="preserve"> can edit the team with (URL/</w:t>
-            </w:r>
-            <w:r>
-              <w:rPr>
-                <w:i/>
-                <w:iCs/>
-                <w:color w:val="767171" w:themeColor="background2" w:themeShade="80"/>
+              <w:t xml:space="preserve">the team </w:t>
+            </w:r>
+            <w:r>
+              <w:rPr>
+                <w:i/>
+                <w:iCs/>
+                <w:color w:val="000000" w:themeColor="text1"/>
+                <w:sz w:val="22"/>
+                <w:szCs w:val="22"/>
+              </w:rPr>
+              <w:t>with (URL/</w:t>
+            </w:r>
+            <w:r>
+              <w:rPr>
+                <w:i/>
+                <w:iCs/>
+                <w:color w:val="000000" w:themeColor="text1"/>
                 <w:sz w:val="22"/>
                 <w:szCs w:val="22"/>
               </w:rPr>
@@ -1117,7 +1139,7 @@
               <w:rPr>
                 <w:i/>
                 <w:iCs/>
-                <w:color w:val="767171" w:themeColor="background2" w:themeShade="80"/>
+                <w:color w:val="000000" w:themeColor="text1"/>
                 <w:sz w:val="22"/>
                 <w:szCs w:val="22"/>
               </w:rPr>
@@ -1128,7 +1150,7 @@
               <w:rPr>
                 <w:i/>
                 <w:iCs/>
-                <w:color w:val="767171" w:themeColor="background2" w:themeShade="80"/>
+                <w:color w:val="000000" w:themeColor="text1"/>
                 <w:sz w:val="22"/>
                 <w:szCs w:val="22"/>
               </w:rPr>
@@ -1139,7 +1161,7 @@
               <w:rPr>
                 <w:i/>
                 <w:iCs/>
-                <w:color w:val="767171" w:themeColor="background2" w:themeShade="80"/>
+                <w:color w:val="000000" w:themeColor="text1"/>
                 <w:sz w:val="22"/>
                 <w:szCs w:val="22"/>
               </w:rPr>
@@ -1150,7 +1172,7 @@
               <w:rPr>
                 <w:i/>
                 <w:iCs/>
-                <w:color w:val="767171" w:themeColor="background2" w:themeShade="80"/>
+                <w:color w:val="000000" w:themeColor="text1"/>
                 <w:sz w:val="22"/>
                 <w:szCs w:val="22"/>
               </w:rPr>
@@ -1167,65 +1189,193 @@
               <w:rPr>
                 <w:i/>
                 <w:iCs/>
+                <w:color w:val="000000" w:themeColor="text1"/>
+                <w:sz w:val="22"/>
+                <w:szCs w:val="22"/>
+              </w:rPr>
+            </w:pPr>
+            <w:r>
+              <w:rPr>
+                <w:i/>
+                <w:iCs/>
+                <w:color w:val="000000" w:themeColor="text1"/>
+                <w:sz w:val="22"/>
+                <w:szCs w:val="22"/>
+              </w:rPr>
+              <w:t>The creator of the team can edit the team with (URL/team/</w:t>
+            </w:r>
+            <w:proofErr w:type="spellStart"/>
+            <w:r>
+              <w:rPr>
+                <w:i/>
+                <w:iCs/>
+                <w:color w:val="000000" w:themeColor="text1"/>
+                <w:sz w:val="22"/>
+                <w:szCs w:val="22"/>
+              </w:rPr>
+              <w:t>edit_team</w:t>
+            </w:r>
+            <w:proofErr w:type="spellEnd"/>
+            <w:r>
+              <w:rPr>
+                <w:i/>
+                <w:iCs/>
+                <w:color w:val="000000" w:themeColor="text1"/>
+                <w:sz w:val="22"/>
+                <w:szCs w:val="22"/>
+              </w:rPr>
+              <w:t>/</w:t>
+            </w:r>
+            <w:proofErr w:type="spellStart"/>
+            <w:r>
+              <w:rPr>
+                <w:i/>
+                <w:iCs/>
+                <w:color w:val="000000" w:themeColor="text1"/>
+                <w:sz w:val="22"/>
+                <w:szCs w:val="22"/>
+              </w:rPr>
+              <w:t>team_id</w:t>
+            </w:r>
+            <w:proofErr w:type="spellEnd"/>
+            <w:r>
+              <w:rPr>
+                <w:i/>
+                <w:iCs/>
+                <w:color w:val="000000" w:themeColor="text1"/>
+                <w:sz w:val="22"/>
+                <w:szCs w:val="22"/>
+              </w:rPr>
+              <w:t>)</w:t>
+            </w:r>
+          </w:p>
+          <w:p>
+            <w:pPr>
+              <w:numPr>
+                <w:ilvl w:val="0"/>
+                <w:numId w:val="1"/>
+              </w:numPr>
+              <w:rPr>
+                <w:rFonts w:ascii="Calibri" w:hAnsi="Calibri" w:cs="Calibri"/>
+                <w:color w:val="000000" w:themeColor="text1"/>
+              </w:rPr>
+            </w:pPr>
+            <w:r>
+              <w:rPr>
+                <w:rFonts w:ascii="Calibri" w:hAnsi="Calibri" w:cs="Calibri"/>
+                <w:color w:val="000000" w:themeColor="text1"/>
+                <w:sz w:val="22"/>
+                <w:szCs w:val="22"/>
+                <w:bdr w:val="none" w:sz="0" w:space="0" w:color="auto" w:frame="1"/>
+              </w:rPr>
+              <w:t>If the user accepts the invitation using the accept button they will join the team and be redirected to the dashboard (URL/invitations/accept/&lt;</w:t>
+            </w:r>
+            <w:proofErr w:type="spellStart"/>
+            <w:proofErr w:type="gramStart"/>
+            <w:r>
+              <w:rPr>
+                <w:rFonts w:ascii="Calibri" w:hAnsi="Calibri" w:cs="Calibri"/>
+                <w:color w:val="000000" w:themeColor="text1"/>
+                <w:sz w:val="22"/>
+                <w:szCs w:val="22"/>
+                <w:bdr w:val="none" w:sz="0" w:space="0" w:color="auto" w:frame="1"/>
+              </w:rPr>
+              <w:t>int:invitation</w:t>
+            </w:r>
+            <w:proofErr w:type="gramEnd"/>
+            <w:r>
+              <w:rPr>
+                <w:rFonts w:ascii="Calibri" w:hAnsi="Calibri" w:cs="Calibri"/>
+                <w:color w:val="000000" w:themeColor="text1"/>
+                <w:sz w:val="22"/>
+                <w:szCs w:val="22"/>
+                <w:bdr w:val="none" w:sz="0" w:space="0" w:color="auto" w:frame="1"/>
+              </w:rPr>
+              <w:t>_id</w:t>
+            </w:r>
+            <w:proofErr w:type="spellEnd"/>
+            <w:r>
+              <w:rPr>
+                <w:rFonts w:ascii="Calibri" w:hAnsi="Calibri" w:cs="Calibri"/>
+                <w:color w:val="000000" w:themeColor="text1"/>
+                <w:sz w:val="22"/>
+                <w:szCs w:val="22"/>
+                <w:bdr w:val="none" w:sz="0" w:space="0" w:color="auto" w:frame="1"/>
+              </w:rPr>
+              <w:t>&gt;/) </w:t>
+            </w:r>
+          </w:p>
+          <w:p>
+            <w:pPr>
+              <w:numPr>
+                <w:ilvl w:val="0"/>
+                <w:numId w:val="1"/>
+              </w:numPr>
+              <w:rPr>
+                <w:rFonts w:ascii="Calibri" w:hAnsi="Calibri" w:cs="Calibri"/>
+                <w:color w:val="000000" w:themeColor="text1"/>
+              </w:rPr>
+            </w:pPr>
+            <w:r>
+              <w:rPr>
+                <w:rFonts w:ascii="Calibri" w:hAnsi="Calibri" w:cs="Calibri"/>
+                <w:color w:val="000000" w:themeColor="text1"/>
+                <w:sz w:val="22"/>
+                <w:szCs w:val="22"/>
+                <w:bdr w:val="none" w:sz="0" w:space="0" w:color="auto" w:frame="1"/>
+              </w:rPr>
+              <w:t>If the user declines the invitation they will be redirected to the list invitations page where they can view a list containing each invitation they received (URL/invitations/decline/&lt;</w:t>
+            </w:r>
+            <w:proofErr w:type="spellStart"/>
+            <w:proofErr w:type="gramStart"/>
+            <w:r>
+              <w:rPr>
+                <w:rFonts w:ascii="Calibri" w:hAnsi="Calibri" w:cs="Calibri"/>
+                <w:color w:val="000000" w:themeColor="text1"/>
+                <w:sz w:val="22"/>
+                <w:szCs w:val="22"/>
+                <w:bdr w:val="none" w:sz="0" w:space="0" w:color="auto" w:frame="1"/>
+              </w:rPr>
+              <w:t>int:invitation</w:t>
+            </w:r>
+            <w:proofErr w:type="gramEnd"/>
+            <w:r>
+              <w:rPr>
+                <w:rFonts w:ascii="Calibri" w:hAnsi="Calibri" w:cs="Calibri"/>
+                <w:color w:val="000000" w:themeColor="text1"/>
+                <w:sz w:val="22"/>
+                <w:szCs w:val="22"/>
+                <w:bdr w:val="none" w:sz="0" w:space="0" w:color="auto" w:frame="1"/>
+              </w:rPr>
+              <w:t>_id</w:t>
+            </w:r>
+            <w:proofErr w:type="spellEnd"/>
+            <w:r>
+              <w:rPr>
+                <w:rFonts w:ascii="Calibri" w:hAnsi="Calibri" w:cs="Calibri"/>
+                <w:color w:val="000000" w:themeColor="text1"/>
+                <w:sz w:val="22"/>
+                <w:szCs w:val="22"/>
+                <w:bdr w:val="none" w:sz="0" w:space="0" w:color="auto" w:frame="1"/>
+              </w:rPr>
+              <w:t>&gt;/)  </w:t>
+            </w:r>
+          </w:p>
+          <w:p>
+            <w:pPr>
+              <w:pStyle w:val="ListParagraph"/>
+              <w:numPr>
+                <w:ilvl w:val="0"/>
+                <w:numId w:val="1"/>
+              </w:numPr>
+              <w:rPr>
+                <w:i/>
+                <w:iCs/>
                 <w:color w:val="767171" w:themeColor="background2" w:themeShade="80"/>
                 <w:sz w:val="22"/>
                 <w:szCs w:val="22"/>
               </w:rPr>
             </w:pPr>
-            <w:r>
-              <w:rPr>
-                <w:i/>
-                <w:iCs/>
-                <w:color w:val="767171" w:themeColor="background2" w:themeShade="80"/>
-                <w:sz w:val="22"/>
-                <w:szCs w:val="22"/>
-              </w:rPr>
-              <w:t>The creator of the team can edit the team with (URL/team/</w:t>
-            </w:r>
-            <w:proofErr w:type="spellStart"/>
-            <w:r>
-              <w:rPr>
-                <w:i/>
-                <w:iCs/>
-                <w:color w:val="767171" w:themeColor="background2" w:themeShade="80"/>
-                <w:sz w:val="22"/>
-                <w:szCs w:val="22"/>
-              </w:rPr>
-              <w:t>edit_team</w:t>
-            </w:r>
-            <w:proofErr w:type="spellEnd"/>
-            <w:r>
-              <w:rPr>
-                <w:i/>
-                <w:iCs/>
-                <w:color w:val="767171" w:themeColor="background2" w:themeShade="80"/>
-                <w:sz w:val="22"/>
-                <w:szCs w:val="22"/>
-              </w:rPr>
-              <w:t>/</w:t>
-            </w:r>
-            <w:proofErr w:type="spellStart"/>
-            <w:r>
-              <w:rPr>
-                <w:i/>
-                <w:iCs/>
-                <w:color w:val="767171" w:themeColor="background2" w:themeShade="80"/>
-                <w:sz w:val="22"/>
-                <w:szCs w:val="22"/>
-              </w:rPr>
-              <w:t>team_id</w:t>
-            </w:r>
-            <w:proofErr w:type="spellEnd"/>
-            <w:r>
-              <w:rPr>
-                <w:i/>
-                <w:iCs/>
-                <w:color w:val="767171" w:themeColor="background2" w:themeShade="80"/>
-                <w:sz w:val="22"/>
-                <w:szCs w:val="22"/>
-              </w:rPr>
-              <w:t>)</w:t>
-            </w:r>
           </w:p>
           <w:p>
             <w:pPr>
@@ -1399,56 +1549,26 @@
               <w:rPr>
                 <w:i/>
                 <w:iCs/>
-                <w:color w:val="767171" w:themeColor="background2" w:themeShade="80"/>
-                <w:sz w:val="22"/>
-                <w:szCs w:val="22"/>
-              </w:rPr>
-            </w:pPr>
-            <w:r>
-              <w:rPr>
-                <w:i/>
-                <w:iCs/>
-                <w:color w:val="767171" w:themeColor="background2" w:themeShade="80"/>
-                <w:sz w:val="22"/>
-                <w:szCs w:val="22"/>
-              </w:rPr>
-              <w:t xml:space="preserve">Users </w:t>
-            </w:r>
-            <w:r>
-              <w:rPr>
-                <w:i/>
-                <w:iCs/>
-                <w:color w:val="767171" w:themeColor="background2" w:themeShade="80"/>
-                <w:sz w:val="22"/>
-                <w:szCs w:val="22"/>
-              </w:rPr>
-              <w:t xml:space="preserve">that have a team </w:t>
-            </w:r>
-            <w:r>
-              <w:rPr>
-                <w:i/>
-                <w:iCs/>
-                <w:color w:val="767171" w:themeColor="background2" w:themeShade="80"/>
-                <w:sz w:val="22"/>
-                <w:szCs w:val="22"/>
-              </w:rPr>
-              <w:t>can create a t</w:t>
-            </w:r>
-            <w:r>
-              <w:rPr>
-                <w:i/>
-                <w:iCs/>
-                <w:color w:val="767171" w:themeColor="background2" w:themeShade="80"/>
-                <w:sz w:val="22"/>
-                <w:szCs w:val="22"/>
-              </w:rPr>
-              <w:t>ask for that team</w:t>
-            </w:r>
-            <w:r>
-              <w:rPr>
-                <w:i/>
-                <w:iCs/>
-                <w:color w:val="767171" w:themeColor="background2" w:themeShade="80"/>
+                <w:color w:val="000000" w:themeColor="text1"/>
+                <w:sz w:val="22"/>
+                <w:szCs w:val="22"/>
+              </w:rPr>
+            </w:pPr>
+            <w:r>
+              <w:rPr>
+                <w:i/>
+                <w:iCs/>
+                <w:color w:val="000000" w:themeColor="text1"/>
+                <w:sz w:val="22"/>
+                <w:szCs w:val="22"/>
+              </w:rPr>
+              <w:t>Users that have a team can create a task for that team</w:t>
+            </w:r>
+            <w:r>
+              <w:rPr>
+                <w:i/>
+                <w:iCs/>
+                <w:color w:val="000000" w:themeColor="text1"/>
                 <w:sz w:val="22"/>
                 <w:szCs w:val="22"/>
               </w:rPr>
@@ -1458,7 +1578,7 @@
               <w:rPr>
                 <w:i/>
                 <w:iCs/>
-                <w:color w:val="767171" w:themeColor="background2" w:themeShade="80"/>
+                <w:color w:val="000000" w:themeColor="text1"/>
                 <w:sz w:val="22"/>
                 <w:szCs w:val="22"/>
               </w:rPr>
@@ -1469,7 +1589,7 @@
               <w:rPr>
                 <w:i/>
                 <w:iCs/>
-                <w:color w:val="767171" w:themeColor="background2" w:themeShade="80"/>
+                <w:color w:val="000000" w:themeColor="text1"/>
                 <w:sz w:val="22"/>
                 <w:szCs w:val="22"/>
               </w:rPr>
@@ -1479,7 +1599,7 @@
               <w:rPr>
                 <w:i/>
                 <w:iCs/>
-                <w:color w:val="767171" w:themeColor="background2" w:themeShade="80"/>
+                <w:color w:val="000000" w:themeColor="text1"/>
                 <w:sz w:val="22"/>
                 <w:szCs w:val="22"/>
               </w:rPr>
@@ -1490,7 +1610,7 @@
               <w:rPr>
                 <w:i/>
                 <w:iCs/>
-                <w:color w:val="767171" w:themeColor="background2" w:themeShade="80"/>
+                <w:color w:val="000000" w:themeColor="text1"/>
                 <w:sz w:val="22"/>
                 <w:szCs w:val="22"/>
               </w:rPr>
@@ -1501,7 +1621,7 @@
               <w:rPr>
                 <w:i/>
                 <w:iCs/>
-                <w:color w:val="767171" w:themeColor="background2" w:themeShade="80"/>
+                <w:color w:val="000000" w:themeColor="text1"/>
                 <w:sz w:val="22"/>
                 <w:szCs w:val="22"/>
               </w:rPr>
@@ -1512,7 +1632,7 @@
               <w:rPr>
                 <w:i/>
                 <w:iCs/>
-                <w:color w:val="767171" w:themeColor="background2" w:themeShade="80"/>
+                <w:color w:val="000000" w:themeColor="text1"/>
                 <w:sz w:val="22"/>
                 <w:szCs w:val="22"/>
               </w:rPr>
@@ -1529,16 +1649,16 @@
               <w:rPr>
                 <w:i/>
                 <w:iCs/>
-                <w:color w:val="767171" w:themeColor="background2" w:themeShade="80"/>
-                <w:sz w:val="22"/>
-                <w:szCs w:val="22"/>
-              </w:rPr>
-            </w:pPr>
-            <w:r>
-              <w:rPr>
-                <w:i/>
-                <w:iCs/>
-                <w:color w:val="767171" w:themeColor="background2" w:themeShade="80"/>
+                <w:color w:val="000000" w:themeColor="text1"/>
+                <w:sz w:val="22"/>
+                <w:szCs w:val="22"/>
+              </w:rPr>
+            </w:pPr>
+            <w:r>
+              <w:rPr>
+                <w:i/>
+                <w:iCs/>
+                <w:color w:val="000000" w:themeColor="text1"/>
                 <w:sz w:val="22"/>
                 <w:szCs w:val="22"/>
               </w:rPr>
@@ -1548,7 +1668,7 @@
               <w:rPr>
                 <w:i/>
                 <w:iCs/>
-                <w:color w:val="767171" w:themeColor="background2" w:themeShade="80"/>
+                <w:color w:val="000000" w:themeColor="text1"/>
                 <w:sz w:val="22"/>
                 <w:szCs w:val="22"/>
               </w:rPr>
@@ -1558,7 +1678,7 @@
               <w:rPr>
                 <w:i/>
                 <w:iCs/>
-                <w:color w:val="767171" w:themeColor="background2" w:themeShade="80"/>
+                <w:color w:val="000000" w:themeColor="text1"/>
                 <w:sz w:val="22"/>
                 <w:szCs w:val="22"/>
               </w:rPr>
@@ -1568,7 +1688,7 @@
               <w:rPr>
                 <w:i/>
                 <w:iCs/>
-                <w:color w:val="767171" w:themeColor="background2" w:themeShade="80"/>
+                <w:color w:val="000000" w:themeColor="text1"/>
                 <w:sz w:val="22"/>
                 <w:szCs w:val="22"/>
               </w:rPr>
@@ -1578,7 +1698,7 @@
               <w:rPr>
                 <w:i/>
                 <w:iCs/>
-                <w:color w:val="767171" w:themeColor="background2" w:themeShade="80"/>
+                <w:color w:val="000000" w:themeColor="text1"/>
                 <w:sz w:val="22"/>
                 <w:szCs w:val="22"/>
               </w:rPr>
@@ -1588,7 +1708,7 @@
               <w:rPr>
                 <w:i/>
                 <w:iCs/>
-                <w:color w:val="767171" w:themeColor="background2" w:themeShade="80"/>
+                <w:color w:val="000000" w:themeColor="text1"/>
                 <w:sz w:val="22"/>
                 <w:szCs w:val="22"/>
               </w:rPr>
@@ -1598,7 +1718,7 @@
               <w:rPr>
                 <w:i/>
                 <w:iCs/>
-                <w:color w:val="767171" w:themeColor="background2" w:themeShade="80"/>
+                <w:color w:val="000000" w:themeColor="text1"/>
                 <w:sz w:val="22"/>
                 <w:szCs w:val="22"/>
               </w:rPr>
@@ -1608,7 +1728,7 @@
               <w:rPr>
                 <w:i/>
                 <w:iCs/>
-                <w:color w:val="767171" w:themeColor="background2" w:themeShade="80"/>
+                <w:color w:val="000000" w:themeColor="text1"/>
                 <w:sz w:val="22"/>
                 <w:szCs w:val="22"/>
               </w:rPr>
@@ -1618,7 +1738,7 @@
               <w:rPr>
                 <w:i/>
                 <w:iCs/>
-                <w:color w:val="767171" w:themeColor="background2" w:themeShade="80"/>
+                <w:color w:val="000000" w:themeColor="text1"/>
                 <w:sz w:val="22"/>
                 <w:szCs w:val="22"/>
               </w:rPr>
@@ -1628,7 +1748,7 @@
               <w:rPr>
                 <w:i/>
                 <w:iCs/>
-                <w:color w:val="767171" w:themeColor="background2" w:themeShade="80"/>
+                <w:color w:val="000000" w:themeColor="text1"/>
                 <w:sz w:val="22"/>
                 <w:szCs w:val="22"/>
               </w:rPr>
@@ -1639,7 +1759,7 @@
               <w:rPr>
                 <w:i/>
                 <w:iCs/>
-                <w:color w:val="767171" w:themeColor="background2" w:themeShade="80"/>
+                <w:color w:val="000000" w:themeColor="text1"/>
                 <w:sz w:val="22"/>
                 <w:szCs w:val="22"/>
               </w:rPr>
@@ -1650,7 +1770,7 @@
               <w:rPr>
                 <w:i/>
                 <w:iCs/>
-                <w:color w:val="767171" w:themeColor="background2" w:themeShade="80"/>
+                <w:color w:val="000000" w:themeColor="text1"/>
                 <w:sz w:val="22"/>
                 <w:szCs w:val="22"/>
               </w:rPr>
@@ -1661,7 +1781,7 @@
               <w:rPr>
                 <w:i/>
                 <w:iCs/>
-                <w:color w:val="767171" w:themeColor="background2" w:themeShade="80"/>
+                <w:color w:val="000000" w:themeColor="text1"/>
                 <w:sz w:val="22"/>
                 <w:szCs w:val="22"/>
               </w:rPr>
@@ -1672,7 +1792,7 @@
               <w:rPr>
                 <w:i/>
                 <w:iCs/>
-                <w:color w:val="767171" w:themeColor="background2" w:themeShade="80"/>
+                <w:color w:val="000000" w:themeColor="text1"/>
                 <w:sz w:val="22"/>
                 <w:szCs w:val="22"/>
               </w:rPr>
@@ -1683,7 +1803,7 @@
               <w:rPr>
                 <w:i/>
                 <w:iCs/>
-                <w:color w:val="767171" w:themeColor="background2" w:themeShade="80"/>
+                <w:color w:val="000000" w:themeColor="text1"/>
                 <w:sz w:val="22"/>
                 <w:szCs w:val="22"/>
               </w:rPr>
@@ -1701,16 +1821,16 @@
               <w:rPr>
                 <w:i/>
                 <w:iCs/>
-                <w:color w:val="767171" w:themeColor="background2" w:themeShade="80"/>
-                <w:sz w:val="22"/>
-                <w:szCs w:val="22"/>
-              </w:rPr>
-            </w:pPr>
-            <w:r>
-              <w:rPr>
-                <w:i/>
-                <w:iCs/>
-                <w:color w:val="767171" w:themeColor="background2" w:themeShade="80"/>
+                <w:color w:val="000000" w:themeColor="text1"/>
+                <w:sz w:val="22"/>
+                <w:szCs w:val="22"/>
+              </w:rPr>
+            </w:pPr>
+            <w:r>
+              <w:rPr>
+                <w:i/>
+                <w:iCs/>
+                <w:color w:val="000000" w:themeColor="text1"/>
                 <w:sz w:val="22"/>
                 <w:szCs w:val="22"/>
               </w:rPr>
@@ -1720,7 +1840,7 @@
               <w:rPr>
                 <w:i/>
                 <w:iCs/>
-                <w:color w:val="767171" w:themeColor="background2" w:themeShade="80"/>
+                <w:color w:val="000000" w:themeColor="text1"/>
                 <w:sz w:val="22"/>
                 <w:szCs w:val="22"/>
               </w:rPr>
@@ -1730,7 +1850,7 @@
               <w:rPr>
                 <w:i/>
                 <w:iCs/>
-                <w:color w:val="767171" w:themeColor="background2" w:themeShade="80"/>
+                <w:color w:val="000000" w:themeColor="text1"/>
                 <w:sz w:val="22"/>
                 <w:szCs w:val="22"/>
               </w:rPr>
@@ -1740,7 +1860,7 @@
               <w:rPr>
                 <w:i/>
                 <w:iCs/>
-                <w:color w:val="767171" w:themeColor="background2" w:themeShade="80"/>
+                <w:color w:val="000000" w:themeColor="text1"/>
                 <w:sz w:val="22"/>
                 <w:szCs w:val="22"/>
               </w:rPr>
@@ -1750,7 +1870,7 @@
               <w:rPr>
                 <w:i/>
                 <w:iCs/>
-                <w:color w:val="767171" w:themeColor="background2" w:themeShade="80"/>
+                <w:color w:val="000000" w:themeColor="text1"/>
                 <w:sz w:val="22"/>
                 <w:szCs w:val="22"/>
               </w:rPr>
@@ -1760,7 +1880,7 @@
               <w:rPr>
                 <w:i/>
                 <w:iCs/>
-                <w:color w:val="767171" w:themeColor="background2" w:themeShade="80"/>
+                <w:color w:val="000000" w:themeColor="text1"/>
                 <w:sz w:val="22"/>
                 <w:szCs w:val="22"/>
               </w:rPr>
@@ -1770,7 +1890,7 @@
               <w:rPr>
                 <w:i/>
                 <w:iCs/>
-                <w:color w:val="767171" w:themeColor="background2" w:themeShade="80"/>
+                <w:color w:val="000000" w:themeColor="text1"/>
                 <w:sz w:val="22"/>
                 <w:szCs w:val="22"/>
               </w:rPr>
@@ -1781,7 +1901,7 @@
               <w:rPr>
                 <w:i/>
                 <w:iCs/>
-                <w:color w:val="767171" w:themeColor="background2" w:themeShade="80"/>
+                <w:color w:val="000000" w:themeColor="text1"/>
                 <w:sz w:val="22"/>
                 <w:szCs w:val="22"/>
               </w:rPr>
@@ -1791,7 +1911,7 @@
               <w:rPr>
                 <w:i/>
                 <w:iCs/>
-                <w:color w:val="767171" w:themeColor="background2" w:themeShade="80"/>
+                <w:color w:val="000000" w:themeColor="text1"/>
                 <w:sz w:val="22"/>
                 <w:szCs w:val="22"/>
               </w:rPr>
@@ -1802,13 +1922,16 @@
               <w:rPr>
                 <w:i/>
                 <w:iCs/>
-                <w:color w:val="767171" w:themeColor="background2" w:themeShade="80"/>
+                <w:color w:val="000000" w:themeColor="text1"/>
                 <w:sz w:val="22"/>
                 <w:szCs w:val="22"/>
               </w:rPr>
               <w:t>URL/</w:t>
             </w:r>
             <w:r>
+              <w:rPr>
+                <w:color w:val="000000" w:themeColor="text1"/>
+              </w:rPr>
               <w:t xml:space="preserve"> </w:t>
             </w:r>
             <w:proofErr w:type="spellStart"/>
@@ -1816,7 +1939,7 @@
               <w:rPr>
                 <w:i/>
                 <w:iCs/>
-                <w:color w:val="767171" w:themeColor="background2" w:themeShade="80"/>
+                <w:color w:val="000000" w:themeColor="text1"/>
                 <w:sz w:val="22"/>
                 <w:szCs w:val="22"/>
               </w:rPr>
@@ -1827,7 +1950,7 @@
               <w:rPr>
                 <w:i/>
                 <w:iCs/>
-                <w:color w:val="767171" w:themeColor="background2" w:themeShade="80"/>
+                <w:color w:val="000000" w:themeColor="text1"/>
                 <w:sz w:val="22"/>
                 <w:szCs w:val="22"/>
               </w:rPr>
@@ -1838,7 +1961,7 @@
               <w:rPr>
                 <w:i/>
                 <w:iCs/>
-                <w:color w:val="767171" w:themeColor="background2" w:themeShade="80"/>
+                <w:color w:val="000000" w:themeColor="text1"/>
                 <w:sz w:val="22"/>
                 <w:szCs w:val="22"/>
               </w:rPr>
@@ -1849,7 +1972,7 @@
               <w:rPr>
                 <w:i/>
                 <w:iCs/>
-                <w:color w:val="767171" w:themeColor="background2" w:themeShade="80"/>
+                <w:color w:val="000000" w:themeColor="text1"/>
                 <w:sz w:val="22"/>
                 <w:szCs w:val="22"/>
               </w:rPr>
@@ -1860,7 +1983,7 @@
               <w:rPr>
                 <w:i/>
                 <w:iCs/>
-                <w:color w:val="767171" w:themeColor="background2" w:themeShade="80"/>
+                <w:color w:val="000000" w:themeColor="text1"/>
                 <w:sz w:val="22"/>
                 <w:szCs w:val="22"/>
               </w:rPr>
@@ -1871,7 +1994,7 @@
               <w:rPr>
                 <w:i/>
                 <w:iCs/>
-                <w:color w:val="767171" w:themeColor="background2" w:themeShade="80"/>
+                <w:color w:val="000000" w:themeColor="text1"/>
                 <w:sz w:val="22"/>
                 <w:szCs w:val="22"/>
               </w:rPr>
@@ -1881,7 +2004,7 @@
               <w:rPr>
                 <w:i/>
                 <w:iCs/>
-                <w:color w:val="767171" w:themeColor="background2" w:themeShade="80"/>
+                <w:color w:val="000000" w:themeColor="text1"/>
                 <w:sz w:val="22"/>
                 <w:szCs w:val="22"/>
               </w:rPr>
@@ -1892,7 +2015,7 @@
               <w:rPr>
                 <w:i/>
                 <w:iCs/>
-                <w:color w:val="767171" w:themeColor="background2" w:themeShade="80"/>
+                <w:color w:val="000000" w:themeColor="text1"/>
                 <w:sz w:val="22"/>
                 <w:szCs w:val="22"/>
               </w:rPr>
@@ -1903,7 +2026,7 @@
               <w:rPr>
                 <w:i/>
                 <w:iCs/>
-                <w:color w:val="767171" w:themeColor="background2" w:themeShade="80"/>
+                <w:color w:val="000000" w:themeColor="text1"/>
                 <w:sz w:val="22"/>
                 <w:szCs w:val="22"/>
               </w:rPr>
@@ -1920,16 +2043,16 @@
               <w:rPr>
                 <w:i/>
                 <w:iCs/>
-                <w:color w:val="767171" w:themeColor="background2" w:themeShade="80"/>
-                <w:sz w:val="22"/>
-                <w:szCs w:val="22"/>
-              </w:rPr>
-            </w:pPr>
-            <w:r>
-              <w:rPr>
-                <w:i/>
-                <w:iCs/>
-                <w:color w:val="767171" w:themeColor="background2" w:themeShade="80"/>
+                <w:color w:val="000000" w:themeColor="text1"/>
+                <w:sz w:val="22"/>
+                <w:szCs w:val="22"/>
+              </w:rPr>
+            </w:pPr>
+            <w:r>
+              <w:rPr>
+                <w:i/>
+                <w:iCs/>
+                <w:color w:val="000000" w:themeColor="text1"/>
                 <w:sz w:val="22"/>
                 <w:szCs w:val="22"/>
               </w:rPr>
@@ -1939,7 +2062,7 @@
               <w:rPr>
                 <w:i/>
                 <w:iCs/>
-                <w:color w:val="767171" w:themeColor="background2" w:themeShade="80"/>
+                <w:color w:val="000000" w:themeColor="text1"/>
                 <w:sz w:val="22"/>
                 <w:szCs w:val="22"/>
               </w:rPr>
@@ -1949,7 +2072,7 @@
               <w:rPr>
                 <w:i/>
                 <w:iCs/>
-                <w:color w:val="767171" w:themeColor="background2" w:themeShade="80"/>
+                <w:color w:val="000000" w:themeColor="text1"/>
                 <w:sz w:val="22"/>
                 <w:szCs w:val="22"/>
               </w:rPr>
@@ -1959,7 +2082,7 @@
               <w:rPr>
                 <w:i/>
                 <w:iCs/>
-                <w:color w:val="767171" w:themeColor="background2" w:themeShade="80"/>
+                <w:color w:val="000000" w:themeColor="text1"/>
                 <w:sz w:val="22"/>
                 <w:szCs w:val="22"/>
               </w:rPr>
@@ -1969,7 +2092,7 @@
               <w:rPr>
                 <w:i/>
                 <w:iCs/>
-                <w:color w:val="767171" w:themeColor="background2" w:themeShade="80"/>
+                <w:color w:val="000000" w:themeColor="text1"/>
                 <w:sz w:val="22"/>
                 <w:szCs w:val="22"/>
               </w:rPr>
@@ -1980,7 +2103,7 @@
               <w:rPr>
                 <w:i/>
                 <w:iCs/>
-                <w:color w:val="767171" w:themeColor="background2" w:themeShade="80"/>
+                <w:color w:val="000000" w:themeColor="text1"/>
                 <w:sz w:val="22"/>
                 <w:szCs w:val="22"/>
               </w:rPr>
@@ -1991,7 +2114,7 @@
               <w:rPr>
                 <w:i/>
                 <w:iCs/>
-                <w:color w:val="767171" w:themeColor="background2" w:themeShade="80"/>
+                <w:color w:val="000000" w:themeColor="text1"/>
                 <w:sz w:val="22"/>
                 <w:szCs w:val="22"/>
               </w:rPr>
@@ -2002,7 +2125,7 @@
               <w:rPr>
                 <w:i/>
                 <w:iCs/>
-                <w:color w:val="767171" w:themeColor="background2" w:themeShade="80"/>
+                <w:color w:val="000000" w:themeColor="text1"/>
                 <w:sz w:val="22"/>
                 <w:szCs w:val="22"/>
               </w:rPr>
@@ -2013,7 +2136,7 @@
               <w:rPr>
                 <w:i/>
                 <w:iCs/>
-                <w:color w:val="767171" w:themeColor="background2" w:themeShade="80"/>
+                <w:color w:val="000000" w:themeColor="text1"/>
                 <w:sz w:val="22"/>
                 <w:szCs w:val="22"/>
               </w:rPr>
@@ -2024,7 +2147,7 @@
               <w:rPr>
                 <w:i/>
                 <w:iCs/>
-                <w:color w:val="767171" w:themeColor="background2" w:themeShade="80"/>
+                <w:color w:val="000000" w:themeColor="text1"/>
                 <w:sz w:val="22"/>
                 <w:szCs w:val="22"/>
               </w:rPr>
@@ -2035,7 +2158,7 @@
               <w:rPr>
                 <w:i/>
                 <w:iCs/>
-                <w:color w:val="767171" w:themeColor="background2" w:themeShade="80"/>
+                <w:color w:val="000000" w:themeColor="text1"/>
                 <w:sz w:val="22"/>
                 <w:szCs w:val="22"/>
               </w:rPr>
@@ -2045,7 +2168,7 @@
               <w:rPr>
                 <w:i/>
                 <w:iCs/>
-                <w:color w:val="767171" w:themeColor="background2" w:themeShade="80"/>
+                <w:color w:val="000000" w:themeColor="text1"/>
                 <w:sz w:val="22"/>
                 <w:szCs w:val="22"/>
               </w:rPr>
@@ -2062,22 +2185,25 @@
               <w:rPr>
                 <w:i/>
                 <w:iCs/>
-                <w:color w:val="767171" w:themeColor="background2" w:themeShade="80"/>
-                <w:sz w:val="22"/>
-                <w:szCs w:val="22"/>
-              </w:rPr>
-            </w:pPr>
-            <w:r>
-              <w:rPr>
-                <w:i/>
-                <w:iCs/>
-                <w:color w:val="767171" w:themeColor="background2" w:themeShade="80"/>
+                <w:color w:val="000000" w:themeColor="text1"/>
+                <w:sz w:val="22"/>
+                <w:szCs w:val="22"/>
+              </w:rPr>
+            </w:pPr>
+            <w:r>
+              <w:rPr>
+                <w:i/>
+                <w:iCs/>
+                <w:color w:val="000000" w:themeColor="text1"/>
                 <w:sz w:val="22"/>
                 <w:szCs w:val="22"/>
               </w:rPr>
               <w:t>The author of a team can delete tasks in a team (URL/</w:t>
             </w:r>
             <w:r>
+              <w:rPr>
+                <w:color w:val="000000" w:themeColor="text1"/>
+              </w:rPr>
               <w:t xml:space="preserve"> </w:t>
             </w:r>
             <w:proofErr w:type="spellStart"/>
@@ -2085,7 +2211,7 @@
               <w:rPr>
                 <w:i/>
                 <w:iCs/>
-                <w:color w:val="767171" w:themeColor="background2" w:themeShade="80"/>
+                <w:color w:val="000000" w:themeColor="text1"/>
                 <w:sz w:val="22"/>
                 <w:szCs w:val="22"/>
               </w:rPr>
@@ -2096,7 +2222,7 @@
               <w:rPr>
                 <w:i/>
                 <w:iCs/>
-                <w:color w:val="767171" w:themeColor="background2" w:themeShade="80"/>
+                <w:color w:val="000000" w:themeColor="text1"/>
                 <w:sz w:val="22"/>
                 <w:szCs w:val="22"/>
               </w:rPr>
@@ -2107,7 +2233,7 @@
               <w:rPr>
                 <w:i/>
                 <w:iCs/>
-                <w:color w:val="767171" w:themeColor="background2" w:themeShade="80"/>
+                <w:color w:val="000000" w:themeColor="text1"/>
                 <w:sz w:val="22"/>
                 <w:szCs w:val="22"/>
               </w:rPr>
@@ -2118,7 +2244,7 @@
               <w:rPr>
                 <w:i/>
                 <w:iCs/>
-                <w:color w:val="767171" w:themeColor="background2" w:themeShade="80"/>
+                <w:color w:val="000000" w:themeColor="text1"/>
                 <w:sz w:val="22"/>
                 <w:szCs w:val="22"/>
               </w:rPr>
@@ -2135,16 +2261,16 @@
               <w:rPr>
                 <w:i/>
                 <w:iCs/>
-                <w:color w:val="767171" w:themeColor="background2" w:themeShade="80"/>
-                <w:sz w:val="22"/>
-                <w:szCs w:val="22"/>
-              </w:rPr>
-            </w:pPr>
-            <w:r>
-              <w:rPr>
-                <w:i/>
-                <w:iCs/>
-                <w:color w:val="767171" w:themeColor="background2" w:themeShade="80"/>
+                <w:color w:val="000000" w:themeColor="text1"/>
+                <w:sz w:val="22"/>
+                <w:szCs w:val="22"/>
+              </w:rPr>
+            </w:pPr>
+            <w:r>
+              <w:rPr>
+                <w:i/>
+                <w:iCs/>
+                <w:color w:val="000000" w:themeColor="text1"/>
                 <w:sz w:val="22"/>
                 <w:szCs w:val="22"/>
               </w:rPr>
@@ -2154,7 +2280,7 @@
               <w:rPr>
                 <w:i/>
                 <w:iCs/>
-                <w:color w:val="767171" w:themeColor="background2" w:themeShade="80"/>
+                <w:color w:val="000000" w:themeColor="text1"/>
                 <w:sz w:val="22"/>
                 <w:szCs w:val="22"/>
               </w:rPr>
@@ -2164,7 +2290,7 @@
               <w:rPr>
                 <w:i/>
                 <w:iCs/>
-                <w:color w:val="767171" w:themeColor="background2" w:themeShade="80"/>
+                <w:color w:val="000000" w:themeColor="text1"/>
                 <w:sz w:val="22"/>
                 <w:szCs w:val="22"/>
               </w:rPr>
@@ -2174,7 +2300,7 @@
               <w:rPr>
                 <w:i/>
                 <w:iCs/>
-                <w:color w:val="767171" w:themeColor="background2" w:themeShade="80"/>
+                <w:color w:val="000000" w:themeColor="text1"/>
                 <w:sz w:val="22"/>
                 <w:szCs w:val="22"/>
               </w:rPr>
@@ -2185,7 +2311,7 @@
               <w:rPr>
                 <w:i/>
                 <w:iCs/>
-                <w:color w:val="767171" w:themeColor="background2" w:themeShade="80"/>
+                <w:color w:val="000000" w:themeColor="text1"/>
                 <w:sz w:val="22"/>
                 <w:szCs w:val="22"/>
               </w:rPr>
@@ -2196,7 +2322,7 @@
               <w:rPr>
                 <w:i/>
                 <w:iCs/>
-                <w:color w:val="767171" w:themeColor="background2" w:themeShade="80"/>
+                <w:color w:val="000000" w:themeColor="text1"/>
                 <w:sz w:val="22"/>
                 <w:szCs w:val="22"/>
               </w:rPr>
@@ -2207,7 +2333,7 @@
               <w:rPr>
                 <w:i/>
                 <w:iCs/>
-                <w:color w:val="767171" w:themeColor="background2" w:themeShade="80"/>
+                <w:color w:val="000000" w:themeColor="text1"/>
                 <w:sz w:val="22"/>
                 <w:szCs w:val="22"/>
               </w:rPr>
@@ -2218,7 +2344,7 @@
               <w:rPr>
                 <w:i/>
                 <w:iCs/>
-                <w:color w:val="767171" w:themeColor="background2" w:themeShade="80"/>
+                <w:color w:val="000000" w:themeColor="text1"/>
                 <w:sz w:val="22"/>
                 <w:szCs w:val="22"/>
               </w:rPr>
@@ -2235,16 +2361,16 @@
               <w:rPr>
                 <w:i/>
                 <w:iCs/>
-                <w:color w:val="767171" w:themeColor="background2" w:themeShade="80"/>
-                <w:sz w:val="22"/>
-                <w:szCs w:val="22"/>
-              </w:rPr>
-            </w:pPr>
-            <w:r>
-              <w:rPr>
-                <w:i/>
-                <w:iCs/>
-                <w:color w:val="767171" w:themeColor="background2" w:themeShade="80"/>
+                <w:color w:val="000000" w:themeColor="text1"/>
+                <w:sz w:val="22"/>
+                <w:szCs w:val="22"/>
+              </w:rPr>
+            </w:pPr>
+            <w:r>
+              <w:rPr>
+                <w:i/>
+                <w:iCs/>
+                <w:color w:val="000000" w:themeColor="text1"/>
                 <w:sz w:val="22"/>
                 <w:szCs w:val="22"/>
               </w:rPr>
@@ -2254,7 +2380,7 @@
               <w:rPr>
                 <w:i/>
                 <w:iCs/>
-                <w:color w:val="767171" w:themeColor="background2" w:themeShade="80"/>
+                <w:color w:val="000000" w:themeColor="text1"/>
                 <w:sz w:val="22"/>
                 <w:szCs w:val="22"/>
               </w:rPr>
@@ -2264,7 +2390,7 @@
               <w:rPr>
                 <w:i/>
                 <w:iCs/>
-                <w:color w:val="767171" w:themeColor="background2" w:themeShade="80"/>
+                <w:color w:val="000000" w:themeColor="text1"/>
                 <w:sz w:val="22"/>
                 <w:szCs w:val="22"/>
               </w:rPr>
@@ -2274,7 +2400,7 @@
               <w:rPr>
                 <w:i/>
                 <w:iCs/>
-                <w:color w:val="767171" w:themeColor="background2" w:themeShade="80"/>
+                <w:color w:val="000000" w:themeColor="text1"/>
                 <w:sz w:val="22"/>
                 <w:szCs w:val="22"/>
               </w:rPr>
@@ -2285,7 +2411,7 @@
               <w:rPr>
                 <w:i/>
                 <w:iCs/>
-                <w:color w:val="767171" w:themeColor="background2" w:themeShade="80"/>
+                <w:color w:val="000000" w:themeColor="text1"/>
                 <w:sz w:val="22"/>
                 <w:szCs w:val="22"/>
               </w:rPr>
@@ -2296,7 +2422,7 @@
               <w:rPr>
                 <w:i/>
                 <w:iCs/>
-                <w:color w:val="767171" w:themeColor="background2" w:themeShade="80"/>
+                <w:color w:val="000000" w:themeColor="text1"/>
                 <w:sz w:val="22"/>
                 <w:szCs w:val="22"/>
               </w:rPr>
@@ -2307,7 +2433,7 @@
               <w:rPr>
                 <w:i/>
                 <w:iCs/>
-                <w:color w:val="767171" w:themeColor="background2" w:themeShade="80"/>
+                <w:color w:val="000000" w:themeColor="text1"/>
                 <w:sz w:val="22"/>
                 <w:szCs w:val="22"/>
               </w:rPr>
@@ -2318,7 +2444,7 @@
               <w:rPr>
                 <w:i/>
                 <w:iCs/>
-                <w:color w:val="767171" w:themeColor="background2" w:themeShade="80"/>
+                <w:color w:val="000000" w:themeColor="text1"/>
                 <w:sz w:val="22"/>
                 <w:szCs w:val="22"/>
               </w:rPr>
@@ -2452,36 +2578,26 @@
               <w:rPr>
                 <w:i/>
                 <w:iCs/>
-                <w:color w:val="767171" w:themeColor="background2" w:themeShade="80"/>
-                <w:sz w:val="22"/>
-                <w:szCs w:val="22"/>
-              </w:rPr>
-            </w:pPr>
-            <w:r>
-              <w:rPr>
-                <w:i/>
-                <w:iCs/>
-                <w:color w:val="767171" w:themeColor="background2" w:themeShade="80"/>
-                <w:sz w:val="22"/>
-                <w:szCs w:val="22"/>
-              </w:rPr>
-              <w:t xml:space="preserve">Logged in Users </w:t>
-            </w:r>
-            <w:r>
-              <w:rPr>
-                <w:i/>
-                <w:iCs/>
-                <w:color w:val="767171" w:themeColor="background2" w:themeShade="80"/>
-                <w:sz w:val="22"/>
-                <w:szCs w:val="22"/>
-              </w:rPr>
-              <w:t xml:space="preserve">are redirected to the </w:t>
-            </w:r>
-            <w:r>
-              <w:rPr>
-                <w:i/>
-                <w:iCs/>
-                <w:color w:val="767171" w:themeColor="background2" w:themeShade="80"/>
+                <w:color w:val="000000" w:themeColor="text1"/>
+                <w:sz w:val="22"/>
+                <w:szCs w:val="22"/>
+              </w:rPr>
+            </w:pPr>
+            <w:r>
+              <w:rPr>
+                <w:i/>
+                <w:iCs/>
+                <w:color w:val="000000" w:themeColor="text1"/>
+                <w:sz w:val="22"/>
+                <w:szCs w:val="22"/>
+              </w:rPr>
+              <w:t xml:space="preserve">Logged in Users are redirected to the </w:t>
+            </w:r>
+            <w:r>
+              <w:rPr>
+                <w:i/>
+                <w:iCs/>
+                <w:color w:val="000000" w:themeColor="text1"/>
                 <w:sz w:val="22"/>
                 <w:szCs w:val="22"/>
               </w:rPr>
@@ -2491,7 +2607,7 @@
               <w:rPr>
                 <w:i/>
                 <w:iCs/>
-                <w:color w:val="767171" w:themeColor="background2" w:themeShade="80"/>
+                <w:color w:val="000000" w:themeColor="text1"/>
                 <w:sz w:val="22"/>
                 <w:szCs w:val="22"/>
               </w:rPr>
@@ -2501,7 +2617,7 @@
               <w:rPr>
                 <w:i/>
                 <w:iCs/>
-                <w:color w:val="767171" w:themeColor="background2" w:themeShade="80"/>
+                <w:color w:val="000000" w:themeColor="text1"/>
                 <w:sz w:val="22"/>
                 <w:szCs w:val="22"/>
               </w:rPr>
@@ -2511,7 +2627,7 @@
               <w:rPr>
                 <w:i/>
                 <w:iCs/>
-                <w:color w:val="767171" w:themeColor="background2" w:themeShade="80"/>
+                <w:color w:val="000000" w:themeColor="text1"/>
                 <w:sz w:val="22"/>
                 <w:szCs w:val="22"/>
               </w:rPr>
@@ -2521,7 +2637,7 @@
               <w:rPr>
                 <w:i/>
                 <w:iCs/>
-                <w:color w:val="767171" w:themeColor="background2" w:themeShade="80"/>
+                <w:color w:val="000000" w:themeColor="text1"/>
                 <w:sz w:val="22"/>
                 <w:szCs w:val="22"/>
               </w:rPr>
@@ -2531,7 +2647,7 @@
               <w:rPr>
                 <w:i/>
                 <w:iCs/>
-                <w:color w:val="767171" w:themeColor="background2" w:themeShade="80"/>
+                <w:color w:val="000000" w:themeColor="text1"/>
                 <w:sz w:val="22"/>
                 <w:szCs w:val="22"/>
               </w:rPr>
@@ -2541,7 +2657,7 @@
               <w:rPr>
                 <w:i/>
                 <w:iCs/>
-                <w:color w:val="767171" w:themeColor="background2" w:themeShade="80"/>
+                <w:color w:val="000000" w:themeColor="text1"/>
                 <w:sz w:val="22"/>
                 <w:szCs w:val="22"/>
               </w:rPr>
@@ -2551,7 +2667,7 @@
               <w:rPr>
                 <w:i/>
                 <w:iCs/>
-                <w:color w:val="767171" w:themeColor="background2" w:themeShade="80"/>
+                <w:color w:val="000000" w:themeColor="text1"/>
                 <w:sz w:val="22"/>
                 <w:szCs w:val="22"/>
               </w:rPr>
@@ -2561,7 +2677,7 @@
               <w:rPr>
                 <w:i/>
                 <w:iCs/>
-                <w:color w:val="767171" w:themeColor="background2" w:themeShade="80"/>
+                <w:color w:val="000000" w:themeColor="text1"/>
                 <w:sz w:val="22"/>
                 <w:szCs w:val="22"/>
               </w:rPr>
@@ -2571,7 +2687,7 @@
               <w:rPr>
                 <w:i/>
                 <w:iCs/>
-                <w:color w:val="767171" w:themeColor="background2" w:themeShade="80"/>
+                <w:color w:val="000000" w:themeColor="text1"/>
                 <w:sz w:val="22"/>
                 <w:szCs w:val="22"/>
               </w:rPr>
@@ -2582,7 +2698,7 @@
               <w:rPr>
                 <w:i/>
                 <w:iCs/>
-                <w:color w:val="767171" w:themeColor="background2" w:themeShade="80"/>
+                <w:color w:val="000000" w:themeColor="text1"/>
                 <w:sz w:val="22"/>
                 <w:szCs w:val="22"/>
               </w:rPr>
@@ -2593,7 +2709,7 @@
               <w:rPr>
                 <w:i/>
                 <w:iCs/>
-                <w:color w:val="767171" w:themeColor="background2" w:themeShade="80"/>
+                <w:color w:val="000000" w:themeColor="text1"/>
                 <w:sz w:val="22"/>
                 <w:szCs w:val="22"/>
               </w:rPr>
@@ -2603,39 +2719,27 @@
               <w:rPr>
                 <w:i/>
                 <w:iCs/>
-                <w:color w:val="767171" w:themeColor="background2" w:themeShade="80"/>
+                <w:color w:val="000000" w:themeColor="text1"/>
                 <w:sz w:val="22"/>
                 <w:szCs w:val="22"/>
               </w:rPr>
               <w:t xml:space="preserve">. </w:t>
             </w:r>
-            <w:proofErr w:type="gramStart"/>
-            <w:r>
-              <w:rPr>
-                <w:i/>
-                <w:iCs/>
-                <w:color w:val="767171" w:themeColor="background2" w:themeShade="80"/>
-                <w:sz w:val="22"/>
-                <w:szCs w:val="22"/>
-              </w:rPr>
-              <w:t>(</w:t>
-            </w:r>
-            <w:proofErr w:type="gramEnd"/>
-            <w:r>
-              <w:rPr>
-                <w:i/>
-                <w:iCs/>
-                <w:color w:val="767171" w:themeColor="background2" w:themeShade="80"/>
-                <w:sz w:val="22"/>
-                <w:szCs w:val="22"/>
-              </w:rPr>
-              <w:t>URL/</w:t>
-            </w:r>
-            <w:r>
-              <w:rPr>
-                <w:i/>
-                <w:iCs/>
-                <w:color w:val="767171" w:themeColor="background2" w:themeShade="80"/>
+            <w:r>
+              <w:rPr>
+                <w:i/>
+                <w:iCs/>
+                <w:color w:val="000000" w:themeColor="text1"/>
+                <w:sz w:val="22"/>
+                <w:szCs w:val="22"/>
+              </w:rPr>
+              <w:t>(URL/</w:t>
+            </w:r>
+            <w:r>
+              <w:rPr>
+                <w:i/>
+                <w:iCs/>
+                <w:color w:val="000000" w:themeColor="text1"/>
                 <w:sz w:val="22"/>
                 <w:szCs w:val="22"/>
               </w:rPr>
@@ -2645,7 +2749,7 @@
               <w:rPr>
                 <w:i/>
                 <w:iCs/>
-                <w:color w:val="767171" w:themeColor="background2" w:themeShade="80"/>
+                <w:color w:val="000000" w:themeColor="text1"/>
                 <w:sz w:val="22"/>
                 <w:szCs w:val="22"/>
               </w:rPr>
@@ -2662,16 +2766,16 @@
               <w:rPr>
                 <w:i/>
                 <w:iCs/>
-                <w:color w:val="767171" w:themeColor="background2" w:themeShade="80"/>
-                <w:sz w:val="22"/>
-                <w:szCs w:val="22"/>
-              </w:rPr>
-            </w:pPr>
-            <w:r>
-              <w:rPr>
-                <w:i/>
-                <w:iCs/>
-                <w:color w:val="767171" w:themeColor="background2" w:themeShade="80"/>
+                <w:color w:val="000000" w:themeColor="text1"/>
+                <w:sz w:val="22"/>
+                <w:szCs w:val="22"/>
+              </w:rPr>
+            </w:pPr>
+            <w:r>
+              <w:rPr>
+                <w:i/>
+                <w:iCs/>
+                <w:color w:val="000000" w:themeColor="text1"/>
                 <w:sz w:val="22"/>
                 <w:szCs w:val="22"/>
               </w:rPr>
@@ -2681,7 +2785,7 @@
               <w:rPr>
                 <w:i/>
                 <w:iCs/>
-                <w:color w:val="767171" w:themeColor="background2" w:themeShade="80"/>
+                <w:color w:val="000000" w:themeColor="text1"/>
                 <w:sz w:val="22"/>
                 <w:szCs w:val="22"/>
               </w:rPr>
@@ -2691,40 +2795,28 @@
               <w:rPr>
                 <w:i/>
                 <w:iCs/>
-                <w:color w:val="767171" w:themeColor="background2" w:themeShade="80"/>
+                <w:color w:val="000000" w:themeColor="text1"/>
                 <w:sz w:val="22"/>
                 <w:szCs w:val="22"/>
               </w:rPr>
               <w:t xml:space="preserve">. </w:t>
             </w:r>
-            <w:proofErr w:type="gramStart"/>
-            <w:r>
-              <w:rPr>
-                <w:i/>
-                <w:iCs/>
-                <w:color w:val="767171" w:themeColor="background2" w:themeShade="80"/>
-                <w:sz w:val="22"/>
-                <w:szCs w:val="22"/>
-              </w:rPr>
-              <w:t>(</w:t>
-            </w:r>
-            <w:proofErr w:type="gramEnd"/>
-            <w:r>
-              <w:rPr>
-                <w:i/>
-                <w:iCs/>
-                <w:color w:val="767171" w:themeColor="background2" w:themeShade="80"/>
-                <w:sz w:val="22"/>
-                <w:szCs w:val="22"/>
-              </w:rPr>
-              <w:t>URL/team/</w:t>
+            <w:r>
+              <w:rPr>
+                <w:i/>
+                <w:iCs/>
+                <w:color w:val="000000" w:themeColor="text1"/>
+                <w:sz w:val="22"/>
+                <w:szCs w:val="22"/>
+              </w:rPr>
+              <w:t>(URL/team/</w:t>
             </w:r>
             <w:proofErr w:type="spellStart"/>
             <w:r>
               <w:rPr>
                 <w:i/>
                 <w:iCs/>
-                <w:color w:val="767171" w:themeColor="background2" w:themeShade="80"/>
+                <w:color w:val="000000" w:themeColor="text1"/>
                 <w:sz w:val="22"/>
                 <w:szCs w:val="22"/>
               </w:rPr>
@@ -2735,7 +2827,7 @@
               <w:rPr>
                 <w:i/>
                 <w:iCs/>
-                <w:color w:val="767171" w:themeColor="background2" w:themeShade="80"/>
+                <w:color w:val="000000" w:themeColor="text1"/>
                 <w:sz w:val="22"/>
                 <w:szCs w:val="22"/>
               </w:rPr>
@@ -2752,16 +2844,16 @@
               <w:rPr>
                 <w:i/>
                 <w:iCs/>
-                <w:color w:val="767171" w:themeColor="background2" w:themeShade="80"/>
-                <w:sz w:val="22"/>
-                <w:szCs w:val="22"/>
-              </w:rPr>
-            </w:pPr>
-            <w:r>
-              <w:rPr>
-                <w:i/>
-                <w:iCs/>
-                <w:color w:val="767171" w:themeColor="background2" w:themeShade="80"/>
+                <w:color w:val="000000" w:themeColor="text1"/>
+                <w:sz w:val="22"/>
+                <w:szCs w:val="22"/>
+              </w:rPr>
+            </w:pPr>
+            <w:r>
+              <w:rPr>
+                <w:i/>
+                <w:iCs/>
+                <w:color w:val="000000" w:themeColor="text1"/>
                 <w:sz w:val="22"/>
                 <w:szCs w:val="22"/>
               </w:rPr>
@@ -2772,7 +2864,7 @@
               <w:rPr>
                 <w:i/>
                 <w:iCs/>
-                <w:color w:val="767171" w:themeColor="background2" w:themeShade="80"/>
+                <w:color w:val="000000" w:themeColor="text1"/>
                 <w:sz w:val="22"/>
                 <w:szCs w:val="22"/>
               </w:rPr>
@@ -2783,28 +2875,18 @@
               <w:rPr>
                 <w:i/>
                 <w:iCs/>
-                <w:color w:val="767171" w:themeColor="background2" w:themeShade="80"/>
-                <w:sz w:val="22"/>
-                <w:szCs w:val="22"/>
-              </w:rPr>
-              <w:t xml:space="preserve"> on a team to manage that team </w:t>
-            </w:r>
-            <w:r>
-              <w:rPr>
-                <w:i/>
-                <w:iCs/>
-                <w:color w:val="767171" w:themeColor="background2" w:themeShade="80"/>
-                <w:sz w:val="22"/>
-                <w:szCs w:val="22"/>
-              </w:rPr>
-              <w:t>(URL/team/</w:t>
+                <w:color w:val="000000" w:themeColor="text1"/>
+                <w:sz w:val="22"/>
+                <w:szCs w:val="22"/>
+              </w:rPr>
+              <w:t xml:space="preserve"> on a team to manage that team (URL/team/</w:t>
             </w:r>
             <w:proofErr w:type="spellStart"/>
             <w:r>
               <w:rPr>
                 <w:i/>
                 <w:iCs/>
-                <w:color w:val="767171" w:themeColor="background2" w:themeShade="80"/>
+                <w:color w:val="000000" w:themeColor="text1"/>
                 <w:sz w:val="22"/>
                 <w:szCs w:val="22"/>
               </w:rPr>
@@ -2815,7 +2897,7 @@
               <w:rPr>
                 <w:i/>
                 <w:iCs/>
-                <w:color w:val="767171" w:themeColor="background2" w:themeShade="80"/>
+                <w:color w:val="000000" w:themeColor="text1"/>
                 <w:sz w:val="22"/>
                 <w:szCs w:val="22"/>
               </w:rPr>
@@ -2825,6 +2907,7 @@
           <w:p>
             <w:pPr>
               <w:rPr>
+                <w:color w:val="000000" w:themeColor="text1"/>
                 <w:sz w:val="22"/>
                 <w:szCs w:val="22"/>
               </w:rPr>
@@ -2864,7 +2947,15 @@
                 <w:sz w:val="22"/>
                 <w:szCs w:val="22"/>
               </w:rPr>
-              <w:t>Enable users to search, order and filter tasks.  These could be based on name, completion status, priority, due date ranges, assigned developer, or team/project.</w:t>
+              <w:t xml:space="preserve">Enable users to search, order and filter tasks.  These could be based on name, completion </w:t>
+            </w:r>
+            <w:r>
+              <w:rPr>
+                <w:sz w:val="22"/>
+                <w:szCs w:val="22"/>
+              </w:rPr>
+              <w:lastRenderedPageBreak/>
+              <w:t>status, priority, due date ranges, assigned developer, or team/project.</w:t>
             </w:r>
           </w:p>
         </w:tc>
@@ -2884,6 +2975,7 @@
                 <w:sz w:val="22"/>
                 <w:szCs w:val="22"/>
               </w:rPr>
+              <w:lastRenderedPageBreak/>
               <w:t>Not implemented</w:t>
             </w:r>
           </w:p>
@@ -2921,15 +3013,7 @@
                 <w:sz w:val="22"/>
                 <w:szCs w:val="22"/>
               </w:rPr>
-              <w:t xml:space="preserve">Add a priority system for tasks, allowing users to assign priority levels and filter tasks based on </w:t>
-            </w:r>
-            <w:r>
-              <w:rPr>
-                <w:sz w:val="22"/>
-                <w:szCs w:val="22"/>
-              </w:rPr>
-              <w:lastRenderedPageBreak/>
-              <w:t>priority.  Include automated reminders for high-priority tasks nearing their due dates.</w:t>
+              <w:t>Add a priority system for tasks, allowing users to assign priority levels and filter tasks based on priority.  Include automated reminders for high-priority tasks nearing their due dates.</w:t>
             </w:r>
           </w:p>
         </w:tc>
@@ -2949,7 +3033,6 @@
                 <w:sz w:val="22"/>
                 <w:szCs w:val="22"/>
               </w:rPr>
-              <w:lastRenderedPageBreak/>
               <w:t>Not implemented</w:t>
             </w:r>
           </w:p>
@@ -3168,17 +3251,90 @@
           </w:tcPr>
           <w:p>
             <w:pPr>
-              <w:rPr>
-                <w:sz w:val="22"/>
-                <w:szCs w:val="22"/>
-              </w:rPr>
-            </w:pPr>
-            <w:r>
-              <w:rPr>
-                <w:sz w:val="22"/>
-                <w:szCs w:val="22"/>
-              </w:rPr>
-              <w:t>Not implemented</w:t>
+              <w:numPr>
+                <w:ilvl w:val="0"/>
+                <w:numId w:val="2"/>
+              </w:numPr>
+              <w:rPr>
+                <w:rFonts w:ascii="Aptos" w:hAnsi="Aptos" w:cs="Segoe UI"/>
+                <w:color w:val="000000"/>
+              </w:rPr>
+            </w:pPr>
+            <w:r>
+              <w:rPr>
+                <w:rFonts w:ascii="Calibri" w:hAnsi="Calibri" w:cs="Calibri"/>
+                <w:color w:val="000000"/>
+                <w:sz w:val="22"/>
+                <w:szCs w:val="22"/>
+                <w:bdr w:val="none" w:sz="0" w:space="0" w:color="auto" w:frame="1"/>
+              </w:rPr>
+              <w:t xml:space="preserve">User can view their notifications from the button on the </w:t>
+            </w:r>
+            <w:proofErr w:type="gramStart"/>
+            <w:r>
+              <w:rPr>
+                <w:rFonts w:ascii="Calibri" w:hAnsi="Calibri" w:cs="Calibri"/>
+                <w:color w:val="000000"/>
+                <w:sz w:val="22"/>
+                <w:szCs w:val="22"/>
+                <w:bdr w:val="none" w:sz="0" w:space="0" w:color="auto" w:frame="1"/>
+              </w:rPr>
+              <w:t>sidebar</w:t>
+            </w:r>
+            <w:proofErr w:type="gramEnd"/>
+            <w:r>
+              <w:rPr>
+                <w:rFonts w:ascii="Calibri" w:hAnsi="Calibri" w:cs="Calibri"/>
+                <w:color w:val="000000"/>
+                <w:sz w:val="22"/>
+                <w:szCs w:val="22"/>
+                <w:bdr w:val="none" w:sz="0" w:space="0" w:color="auto" w:frame="1"/>
+              </w:rPr>
+              <w:t xml:space="preserve">  </w:t>
+            </w:r>
+          </w:p>
+          <w:p>
+            <w:pPr>
+              <w:numPr>
+                <w:ilvl w:val="0"/>
+                <w:numId w:val="2"/>
+              </w:numPr>
+              <w:rPr>
+                <w:rFonts w:ascii="Calibri" w:hAnsi="Calibri" w:cs="Calibri"/>
+                <w:color w:val="000000"/>
+              </w:rPr>
+            </w:pPr>
+            <w:r>
+              <w:rPr>
+                <w:rFonts w:ascii="Calibri" w:hAnsi="Calibri" w:cs="Calibri"/>
+                <w:color w:val="000000"/>
+                <w:sz w:val="22"/>
+                <w:szCs w:val="22"/>
+                <w:bdr w:val="none" w:sz="0" w:space="0" w:color="auto" w:frame="1"/>
+              </w:rPr>
+              <w:t>In the notifications section users will see a list of notifications they received including the teams they created, and invitations they received (URL/notifications) </w:t>
+            </w:r>
+          </w:p>
+          <w:p>
+            <w:pPr>
+              <w:numPr>
+                <w:ilvl w:val="0"/>
+                <w:numId w:val="2"/>
+              </w:numPr>
+              <w:rPr>
+                <w:rFonts w:ascii="Calibri" w:hAnsi="Calibri" w:cs="Calibri"/>
+                <w:color w:val="000000"/>
+              </w:rPr>
+            </w:pPr>
+            <w:r>
+              <w:rPr>
+                <w:rFonts w:ascii="Calibri" w:hAnsi="Calibri" w:cs="Calibri"/>
+                <w:color w:val="000000"/>
+                <w:sz w:val="22"/>
+                <w:szCs w:val="22"/>
+                <w:bdr w:val="none" w:sz="0" w:space="0" w:color="auto" w:frame="1"/>
+              </w:rPr>
+              <w:t>The user can accept or decline the invitations they received (URL/notifications) </w:t>
             </w:r>
           </w:p>
         </w:tc>
@@ -3241,17 +3397,89 @@
           </w:tcPr>
           <w:p>
             <w:pPr>
-              <w:rPr>
-                <w:sz w:val="22"/>
-                <w:szCs w:val="22"/>
-              </w:rPr>
-            </w:pPr>
-            <w:r>
-              <w:rPr>
-                <w:sz w:val="22"/>
-                <w:szCs w:val="22"/>
-              </w:rPr>
-              <w:t>Not implemented</w:t>
+              <w:pStyle w:val="ListParagraph"/>
+              <w:numPr>
+                <w:ilvl w:val="0"/>
+                <w:numId w:val="4"/>
+              </w:numPr>
+              <w:rPr>
+                <w:sz w:val="22"/>
+                <w:szCs w:val="22"/>
+              </w:rPr>
+            </w:pPr>
+            <w:r>
+              <w:rPr>
+                <w:rFonts w:ascii="Calibri" w:hAnsi="Calibri" w:cs="Calibri"/>
+                <w:color w:val="000000"/>
+                <w:sz w:val="22"/>
+                <w:szCs w:val="22"/>
+                <w:bdr w:val="none" w:sz="0" w:space="0" w:color="auto" w:frame="1"/>
+              </w:rPr>
+              <w:t xml:space="preserve">The user </w:t>
+            </w:r>
+            <w:r>
+              <w:rPr>
+                <w:rFonts w:ascii="Calibri" w:hAnsi="Calibri" w:cs="Calibri"/>
+                <w:color w:val="000000"/>
+                <w:sz w:val="22"/>
+                <w:szCs w:val="22"/>
+                <w:bdr w:val="none" w:sz="0" w:space="0" w:color="auto" w:frame="1"/>
+              </w:rPr>
+              <w:t xml:space="preserve">has a </w:t>
+            </w:r>
+            <w:proofErr w:type="spellStart"/>
+            <w:r>
+              <w:rPr>
+                <w:rFonts w:ascii="Calibri" w:hAnsi="Calibri" w:cs="Calibri"/>
+                <w:color w:val="000000"/>
+                <w:sz w:val="22"/>
+                <w:szCs w:val="22"/>
+                <w:bdr w:val="none" w:sz="0" w:space="0" w:color="auto" w:frame="1"/>
+              </w:rPr>
+              <w:t>leaderboard</w:t>
+            </w:r>
+            <w:proofErr w:type="spellEnd"/>
+            <w:r>
+              <w:rPr>
+                <w:rFonts w:ascii="Calibri" w:hAnsi="Calibri" w:cs="Calibri"/>
+                <w:color w:val="000000"/>
+                <w:sz w:val="22"/>
+                <w:szCs w:val="22"/>
+                <w:bdr w:val="none" w:sz="0" w:space="0" w:color="auto" w:frame="1"/>
+              </w:rPr>
+              <w:t xml:space="preserve"> on their teams page which displays how many tasks they have completed in total, with the user with the most task competed appearing at the top </w:t>
+            </w:r>
+            <w:r>
+              <w:rPr>
+                <w:i/>
+                <w:iCs/>
+                <w:color w:val="000000" w:themeColor="text1"/>
+                <w:sz w:val="22"/>
+                <w:szCs w:val="22"/>
+              </w:rPr>
+              <w:t>(URL/team/</w:t>
+            </w:r>
+            <w:proofErr w:type="spellStart"/>
+            <w:r>
+              <w:rPr>
+                <w:i/>
+                <w:iCs/>
+                <w:color w:val="000000" w:themeColor="text1"/>
+                <w:sz w:val="22"/>
+                <w:szCs w:val="22"/>
+              </w:rPr>
+              <w:t>team_id</w:t>
+            </w:r>
+            <w:proofErr w:type="spellEnd"/>
+            <w:r>
+              <w:rPr>
+                <w:i/>
+                <w:iCs/>
+                <w:color w:val="000000" w:themeColor="text1"/>
+                <w:sz w:val="22"/>
+                <w:szCs w:val="22"/>
+              </w:rPr>
+              <w:t>)</w:t>
             </w:r>
           </w:p>
         </w:tc>
@@ -3278,6 +3506,304 @@
 <file path=word/numbering.xml><?xml version="1.0" encoding="utf-8"?>
 <w:numbering xmlns:wpc="http://schemas.microsoft.com/office/word/2010/wordprocessingCanvas" xmlns:cx="http://schemas.microsoft.com/office/drawing/2014/chartex" xmlns:cx1="http://schemas.microsoft.com/office/drawing/2015/9/8/chartex" xmlns:cx2="http://schemas.microsoft.com/office/drawing/2015/10/21/chartex" xmlns:cx3="http://schemas.microsoft.com/office/drawing/2016/5/9/chartex" xmlns:cx4="http://schemas.microsoft.com/office/drawing/2016/5/10/chartex" xmlns:cx5="http://schemas.microsoft.com/office/drawing/2016/5/11/chartex" xmlns:cx6="http://schemas.microsoft.com/office/drawing/2016/5/12/chartex" xmlns:cx7="http://schemas.microsoft.com/office/drawing/2016/5/13/chartex" xmlns:cx8="http://schemas.microsoft.com/office/drawing/2016/5/14/chartex" xmlns:mc="http://schemas.openxmlformats.org/markup-compatibility/2006" xmlns:aink="http://schemas.microsoft.com/office/drawing/2016/ink" xmlns:am3d="http://schemas.microsoft.com/office/drawing/2017/model3d" xmlns:o="urn:schemas-microsoft-com:office:office" xmlns:oel="http://schemas.microsoft.com/office/2019/extlst" xmlns:r="http://schemas.openxmlformats.org/officeDocument/2006/relationships" xmlns:m="http://schemas.openxmlformats.org/officeDocument/2006/math" xmlns:v="urn:schemas-microsoft-com:vml" xmlns:wp14="http://schemas.microsoft.com/office/word/2010/wordprocessingDrawing" xmlns:wp="http://schemas.openxmlformats.org/drawingml/2006/wordprocessingDrawing" xmlns:w10="urn:schemas-microsoft-com:office:word" xmlns:w="http://schemas.openxmlformats.org/wordprocessingml/2006/main" xmlns:w14="http://schemas.microsoft.com/office/word/2010/wordml" xmlns:w15="http://schemas.microsoft.com/office/word/2012/wordml" xmlns:w16cex="http://schemas.microsoft.com/office/word/2018/wordml/cex" xmlns:w16cid="http://schemas.microsoft.com/office/word/2016/wordml/cid" xmlns:w16="http://schemas.microsoft.com/office/word/2018/wordml" xmlns:w16sdtdh="http://schemas.microsoft.com/office/word/2020/wordml/sdtdatahash" xmlns:w16se="http://schemas.microsoft.com/office/word/2015/wordml/symex" xmlns:wpg="http://schemas.microsoft.com/office/word/2010/wordprocessingGroup" xmlns:wpi="http://schemas.microsoft.com/office/word/2010/wordprocessingInk" xmlns:wne="http://schemas.microsoft.com/office/word/2006/wordml" xmlns:wps="http://schemas.microsoft.com/office/word/2010/wordprocessingShape" mc:Ignorable="w14 w15 w16se w16cid w16 w16cex w16sdtdh wp14">
   <w:abstractNum w:abstractNumId="0" w15:restartNumberingAfterBreak="0">
+    <w:nsid w:val="02D71FC4"/>
+    <w:multiLevelType w:val="multilevel"/>
+    <w:tmpl w:val="ABEAE198"/>
+    <w:lvl w:ilvl="0">
+      <w:start w:val="1"/>
+      <w:numFmt w:val="bullet"/>
+      <w:lvlText w:val=""/>
+      <w:lvlJc w:val="left"/>
+      <w:pPr>
+        <w:tabs>
+          <w:tab w:val="num" w:pos="720"/>
+        </w:tabs>
+        <w:ind w:left="720" w:hanging="360"/>
+      </w:pPr>
+      <w:rPr>
+        <w:rFonts w:ascii="Symbol" w:hAnsi="Symbol" w:hint="default"/>
+        <w:sz w:val="20"/>
+      </w:rPr>
+    </w:lvl>
+    <w:lvl w:ilvl="1" w:tentative="1">
+      <w:start w:val="1"/>
+      <w:numFmt w:val="bullet"/>
+      <w:lvlText w:val=""/>
+      <w:lvlJc w:val="left"/>
+      <w:pPr>
+        <w:tabs>
+          <w:tab w:val="num" w:pos="1440"/>
+        </w:tabs>
+        <w:ind w:left="1440" w:hanging="360"/>
+      </w:pPr>
+      <w:rPr>
+        <w:rFonts w:ascii="Symbol" w:hAnsi="Symbol" w:hint="default"/>
+        <w:sz w:val="20"/>
+      </w:rPr>
+    </w:lvl>
+    <w:lvl w:ilvl="2" w:tentative="1">
+      <w:start w:val="1"/>
+      <w:numFmt w:val="bullet"/>
+      <w:lvlText w:val=""/>
+      <w:lvlJc w:val="left"/>
+      <w:pPr>
+        <w:tabs>
+          <w:tab w:val="num" w:pos="2160"/>
+        </w:tabs>
+        <w:ind w:left="2160" w:hanging="360"/>
+      </w:pPr>
+      <w:rPr>
+        <w:rFonts w:ascii="Symbol" w:hAnsi="Symbol" w:hint="default"/>
+        <w:sz w:val="20"/>
+      </w:rPr>
+    </w:lvl>
+    <w:lvl w:ilvl="3" w:tentative="1">
+      <w:start w:val="1"/>
+      <w:numFmt w:val="bullet"/>
+      <w:lvlText w:val=""/>
+      <w:lvlJc w:val="left"/>
+      <w:pPr>
+        <w:tabs>
+          <w:tab w:val="num" w:pos="2880"/>
+        </w:tabs>
+        <w:ind w:left="2880" w:hanging="360"/>
+      </w:pPr>
+      <w:rPr>
+        <w:rFonts w:ascii="Symbol" w:hAnsi="Symbol" w:hint="default"/>
+        <w:sz w:val="20"/>
+      </w:rPr>
+    </w:lvl>
+    <w:lvl w:ilvl="4" w:tentative="1">
+      <w:start w:val="1"/>
+      <w:numFmt w:val="bullet"/>
+      <w:lvlText w:val=""/>
+      <w:lvlJc w:val="left"/>
+      <w:pPr>
+        <w:tabs>
+          <w:tab w:val="num" w:pos="3600"/>
+        </w:tabs>
+        <w:ind w:left="3600" w:hanging="360"/>
+      </w:pPr>
+      <w:rPr>
+        <w:rFonts w:ascii="Symbol" w:hAnsi="Symbol" w:hint="default"/>
+        <w:sz w:val="20"/>
+      </w:rPr>
+    </w:lvl>
+    <w:lvl w:ilvl="5" w:tentative="1">
+      <w:start w:val="1"/>
+      <w:numFmt w:val="bullet"/>
+      <w:lvlText w:val=""/>
+      <w:lvlJc w:val="left"/>
+      <w:pPr>
+        <w:tabs>
+          <w:tab w:val="num" w:pos="4320"/>
+        </w:tabs>
+        <w:ind w:left="4320" w:hanging="360"/>
+      </w:pPr>
+      <w:rPr>
+        <w:rFonts w:ascii="Symbol" w:hAnsi="Symbol" w:hint="default"/>
+        <w:sz w:val="20"/>
+      </w:rPr>
+    </w:lvl>
+    <w:lvl w:ilvl="6" w:tentative="1">
+      <w:start w:val="1"/>
+      <w:numFmt w:val="bullet"/>
+      <w:lvlText w:val=""/>
+      <w:lvlJc w:val="left"/>
+      <w:pPr>
+        <w:tabs>
+          <w:tab w:val="num" w:pos="5040"/>
+        </w:tabs>
+        <w:ind w:left="5040" w:hanging="360"/>
+      </w:pPr>
+      <w:rPr>
+        <w:rFonts w:ascii="Symbol" w:hAnsi="Symbol" w:hint="default"/>
+        <w:sz w:val="20"/>
+      </w:rPr>
+    </w:lvl>
+    <w:lvl w:ilvl="7" w:tentative="1">
+      <w:start w:val="1"/>
+      <w:numFmt w:val="bullet"/>
+      <w:lvlText w:val=""/>
+      <w:lvlJc w:val="left"/>
+      <w:pPr>
+        <w:tabs>
+          <w:tab w:val="num" w:pos="5760"/>
+        </w:tabs>
+        <w:ind w:left="5760" w:hanging="360"/>
+      </w:pPr>
+      <w:rPr>
+        <w:rFonts w:ascii="Symbol" w:hAnsi="Symbol" w:hint="default"/>
+        <w:sz w:val="20"/>
+      </w:rPr>
+    </w:lvl>
+    <w:lvl w:ilvl="8" w:tentative="1">
+      <w:start w:val="1"/>
+      <w:numFmt w:val="bullet"/>
+      <w:lvlText w:val=""/>
+      <w:lvlJc w:val="left"/>
+      <w:pPr>
+        <w:tabs>
+          <w:tab w:val="num" w:pos="6480"/>
+        </w:tabs>
+        <w:ind w:left="6480" w:hanging="360"/>
+      </w:pPr>
+      <w:rPr>
+        <w:rFonts w:ascii="Symbol" w:hAnsi="Symbol" w:hint="default"/>
+        <w:sz w:val="20"/>
+      </w:rPr>
+    </w:lvl>
+  </w:abstractNum>
+  <w:abstractNum w:abstractNumId="1" w15:restartNumberingAfterBreak="0">
+    <w:nsid w:val="07450A0F"/>
+    <w:multiLevelType w:val="multilevel"/>
+    <w:tmpl w:val="17AA409A"/>
+    <w:lvl w:ilvl="0">
+      <w:start w:val="1"/>
+      <w:numFmt w:val="bullet"/>
+      <w:lvlText w:val=""/>
+      <w:lvlJc w:val="left"/>
+      <w:pPr>
+        <w:tabs>
+          <w:tab w:val="num" w:pos="720"/>
+        </w:tabs>
+        <w:ind w:left="720" w:hanging="360"/>
+      </w:pPr>
+      <w:rPr>
+        <w:rFonts w:ascii="Symbol" w:hAnsi="Symbol" w:hint="default"/>
+        <w:sz w:val="20"/>
+      </w:rPr>
+    </w:lvl>
+    <w:lvl w:ilvl="1" w:tentative="1">
+      <w:start w:val="1"/>
+      <w:numFmt w:val="bullet"/>
+      <w:lvlText w:val=""/>
+      <w:lvlJc w:val="left"/>
+      <w:pPr>
+        <w:tabs>
+          <w:tab w:val="num" w:pos="1440"/>
+        </w:tabs>
+        <w:ind w:left="1440" w:hanging="360"/>
+      </w:pPr>
+      <w:rPr>
+        <w:rFonts w:ascii="Symbol" w:hAnsi="Symbol" w:hint="default"/>
+        <w:sz w:val="20"/>
+      </w:rPr>
+    </w:lvl>
+    <w:lvl w:ilvl="2" w:tentative="1">
+      <w:start w:val="1"/>
+      <w:numFmt w:val="bullet"/>
+      <w:lvlText w:val=""/>
+      <w:lvlJc w:val="left"/>
+      <w:pPr>
+        <w:tabs>
+          <w:tab w:val="num" w:pos="2160"/>
+        </w:tabs>
+        <w:ind w:left="2160" w:hanging="360"/>
+      </w:pPr>
+      <w:rPr>
+        <w:rFonts w:ascii="Symbol" w:hAnsi="Symbol" w:hint="default"/>
+        <w:sz w:val="20"/>
+      </w:rPr>
+    </w:lvl>
+    <w:lvl w:ilvl="3" w:tentative="1">
+      <w:start w:val="1"/>
+      <w:numFmt w:val="bullet"/>
+      <w:lvlText w:val=""/>
+      <w:lvlJc w:val="left"/>
+      <w:pPr>
+        <w:tabs>
+          <w:tab w:val="num" w:pos="2880"/>
+        </w:tabs>
+        <w:ind w:left="2880" w:hanging="360"/>
+      </w:pPr>
+      <w:rPr>
+        <w:rFonts w:ascii="Symbol" w:hAnsi="Symbol" w:hint="default"/>
+        <w:sz w:val="20"/>
+      </w:rPr>
+    </w:lvl>
+    <w:lvl w:ilvl="4" w:tentative="1">
+      <w:start w:val="1"/>
+      <w:numFmt w:val="bullet"/>
+      <w:lvlText w:val=""/>
+      <w:lvlJc w:val="left"/>
+      <w:pPr>
+        <w:tabs>
+          <w:tab w:val="num" w:pos="3600"/>
+        </w:tabs>
+        <w:ind w:left="3600" w:hanging="360"/>
+      </w:pPr>
+      <w:rPr>
+        <w:rFonts w:ascii="Symbol" w:hAnsi="Symbol" w:hint="default"/>
+        <w:sz w:val="20"/>
+      </w:rPr>
+    </w:lvl>
+    <w:lvl w:ilvl="5" w:tentative="1">
+      <w:start w:val="1"/>
+      <w:numFmt w:val="bullet"/>
+      <w:lvlText w:val=""/>
+      <w:lvlJc w:val="left"/>
+      <w:pPr>
+        <w:tabs>
+          <w:tab w:val="num" w:pos="4320"/>
+        </w:tabs>
+        <w:ind w:left="4320" w:hanging="360"/>
+      </w:pPr>
+      <w:rPr>
+        <w:rFonts w:ascii="Symbol" w:hAnsi="Symbol" w:hint="default"/>
+        <w:sz w:val="20"/>
+      </w:rPr>
+    </w:lvl>
+    <w:lvl w:ilvl="6" w:tentative="1">
+      <w:start w:val="1"/>
+      <w:numFmt w:val="bullet"/>
+      <w:lvlText w:val=""/>
+      <w:lvlJc w:val="left"/>
+      <w:pPr>
+        <w:tabs>
+          <w:tab w:val="num" w:pos="5040"/>
+        </w:tabs>
+        <w:ind w:left="5040" w:hanging="360"/>
+      </w:pPr>
+      <w:rPr>
+        <w:rFonts w:ascii="Symbol" w:hAnsi="Symbol" w:hint="default"/>
+        <w:sz w:val="20"/>
+      </w:rPr>
+    </w:lvl>
+    <w:lvl w:ilvl="7" w:tentative="1">
+      <w:start w:val="1"/>
+      <w:numFmt w:val="bullet"/>
+      <w:lvlText w:val=""/>
+      <w:lvlJc w:val="left"/>
+      <w:pPr>
+        <w:tabs>
+          <w:tab w:val="num" w:pos="5760"/>
+        </w:tabs>
+        <w:ind w:left="5760" w:hanging="360"/>
+      </w:pPr>
+      <w:rPr>
+        <w:rFonts w:ascii="Symbol" w:hAnsi="Symbol" w:hint="default"/>
+        <w:sz w:val="20"/>
+      </w:rPr>
+    </w:lvl>
+    <w:lvl w:ilvl="8" w:tentative="1">
+      <w:start w:val="1"/>
+      <w:numFmt w:val="bullet"/>
+      <w:lvlText w:val=""/>
+      <w:lvlJc w:val="left"/>
+      <w:pPr>
+        <w:tabs>
+          <w:tab w:val="num" w:pos="6480"/>
+        </w:tabs>
+        <w:ind w:left="6480" w:hanging="360"/>
+      </w:pPr>
+      <w:rPr>
+        <w:rFonts w:ascii="Symbol" w:hAnsi="Symbol" w:hint="default"/>
+        <w:sz w:val="20"/>
+      </w:rPr>
+    </w:lvl>
+  </w:abstractNum>
+  <w:abstractNum w:abstractNumId="2" w15:restartNumberingAfterBreak="0">
     <w:nsid w:val="2F0D37CD"/>
     <w:multiLevelType w:val="hybridMultilevel"/>
     <w:tmpl w:val="D24C3DAA"/>
@@ -3390,8 +3916,130 @@
       </w:rPr>
     </w:lvl>
   </w:abstractNum>
+  <w:abstractNum w:abstractNumId="3" w15:restartNumberingAfterBreak="0">
+    <w:nsid w:val="6026643D"/>
+    <w:multiLevelType w:val="hybridMultilevel"/>
+    <w:tmpl w:val="631ED8F0"/>
+    <w:lvl w:ilvl="0" w:tplc="08090001">
+      <w:start w:val="1"/>
+      <w:numFmt w:val="bullet"/>
+      <w:lvlText w:val=""/>
+      <w:lvlJc w:val="left"/>
+      <w:pPr>
+        <w:ind w:left="720" w:hanging="360"/>
+      </w:pPr>
+      <w:rPr>
+        <w:rFonts w:ascii="Symbol" w:hAnsi="Symbol" w:hint="default"/>
+      </w:rPr>
+    </w:lvl>
+    <w:lvl w:ilvl="1" w:tplc="08090003" w:tentative="1">
+      <w:start w:val="1"/>
+      <w:numFmt w:val="bullet"/>
+      <w:lvlText w:val="o"/>
+      <w:lvlJc w:val="left"/>
+      <w:pPr>
+        <w:ind w:left="1440" w:hanging="360"/>
+      </w:pPr>
+      <w:rPr>
+        <w:rFonts w:ascii="Courier New" w:hAnsi="Courier New" w:cs="Courier New" w:hint="default"/>
+      </w:rPr>
+    </w:lvl>
+    <w:lvl w:ilvl="2" w:tplc="08090005" w:tentative="1">
+      <w:start w:val="1"/>
+      <w:numFmt w:val="bullet"/>
+      <w:lvlText w:val=""/>
+      <w:lvlJc w:val="left"/>
+      <w:pPr>
+        <w:ind w:left="2160" w:hanging="360"/>
+      </w:pPr>
+      <w:rPr>
+        <w:rFonts w:ascii="Wingdings" w:hAnsi="Wingdings" w:hint="default"/>
+      </w:rPr>
+    </w:lvl>
+    <w:lvl w:ilvl="3" w:tplc="08090001" w:tentative="1">
+      <w:start w:val="1"/>
+      <w:numFmt w:val="bullet"/>
+      <w:lvlText w:val=""/>
+      <w:lvlJc w:val="left"/>
+      <w:pPr>
+        <w:ind w:left="2880" w:hanging="360"/>
+      </w:pPr>
+      <w:rPr>
+        <w:rFonts w:ascii="Symbol" w:hAnsi="Symbol" w:hint="default"/>
+      </w:rPr>
+    </w:lvl>
+    <w:lvl w:ilvl="4" w:tplc="08090003" w:tentative="1">
+      <w:start w:val="1"/>
+      <w:numFmt w:val="bullet"/>
+      <w:lvlText w:val="o"/>
+      <w:lvlJc w:val="left"/>
+      <w:pPr>
+        <w:ind w:left="3600" w:hanging="360"/>
+      </w:pPr>
+      <w:rPr>
+        <w:rFonts w:ascii="Courier New" w:hAnsi="Courier New" w:cs="Courier New" w:hint="default"/>
+      </w:rPr>
+    </w:lvl>
+    <w:lvl w:ilvl="5" w:tplc="08090005" w:tentative="1">
+      <w:start w:val="1"/>
+      <w:numFmt w:val="bullet"/>
+      <w:lvlText w:val=""/>
+      <w:lvlJc w:val="left"/>
+      <w:pPr>
+        <w:ind w:left="4320" w:hanging="360"/>
+      </w:pPr>
+      <w:rPr>
+        <w:rFonts w:ascii="Wingdings" w:hAnsi="Wingdings" w:hint="default"/>
+      </w:rPr>
+    </w:lvl>
+    <w:lvl w:ilvl="6" w:tplc="08090001" w:tentative="1">
+      <w:start w:val="1"/>
+      <w:numFmt w:val="bullet"/>
+      <w:lvlText w:val=""/>
+      <w:lvlJc w:val="left"/>
+      <w:pPr>
+        <w:ind w:left="5040" w:hanging="360"/>
+      </w:pPr>
+      <w:rPr>
+        <w:rFonts w:ascii="Symbol" w:hAnsi="Symbol" w:hint="default"/>
+      </w:rPr>
+    </w:lvl>
+    <w:lvl w:ilvl="7" w:tplc="08090003" w:tentative="1">
+      <w:start w:val="1"/>
+      <w:numFmt w:val="bullet"/>
+      <w:lvlText w:val="o"/>
+      <w:lvlJc w:val="left"/>
+      <w:pPr>
+        <w:ind w:left="5760" w:hanging="360"/>
+      </w:pPr>
+      <w:rPr>
+        <w:rFonts w:ascii="Courier New" w:hAnsi="Courier New" w:cs="Courier New" w:hint="default"/>
+      </w:rPr>
+    </w:lvl>
+    <w:lvl w:ilvl="8" w:tplc="08090005" w:tentative="1">
+      <w:start w:val="1"/>
+      <w:numFmt w:val="bullet"/>
+      <w:lvlText w:val=""/>
+      <w:lvlJc w:val="left"/>
+      <w:pPr>
+        <w:ind w:left="6480" w:hanging="360"/>
+      </w:pPr>
+      <w:rPr>
+        <w:rFonts w:ascii="Wingdings" w:hAnsi="Wingdings" w:hint="default"/>
+      </w:rPr>
+    </w:lvl>
+  </w:abstractNum>
   <w:num w:numId="1" w16cid:durableId="239759448">
+    <w:abstractNumId w:val="2"/>
+  </w:num>
+  <w:num w:numId="2" w16cid:durableId="1477992657">
+    <w:abstractNumId w:val="1"/>
+  </w:num>
+  <w:num w:numId="3" w16cid:durableId="126899983">
     <w:abstractNumId w:val="0"/>
+  </w:num>
+  <w:num w:numId="4" w16cid:durableId="113522226">
+    <w:abstractNumId w:val="3"/>
   </w:num>
 </w:numbering>
 </file>

</xml_diff>